<commit_message>
Check of Max, change for rounding
</commit_message>
<xml_diff>
--- a/Assignment 2/EGI_2022_A2_2050053_2056313_2057152.docx
+++ b/Assignment 2/EGI_2022_A2_2050053_2056313_2057152.docx
@@ -405,10 +405,13 @@
       </w:tblPr>
       <w:tblGrid>
         <w:gridCol w:w="1170"/>
-        <w:gridCol w:w="1288"/>
+        <w:gridCol w:w="1143"/>
+        <w:gridCol w:w="145"/>
         <w:gridCol w:w="1772"/>
-        <w:gridCol w:w="1440"/>
-        <w:gridCol w:w="3510"/>
+        <w:gridCol w:w="1391"/>
+        <w:gridCol w:w="49"/>
+        <w:gridCol w:w="1391"/>
+        <w:gridCol w:w="2119"/>
       </w:tblGrid>
       <w:tr>
         <w:trPr>
@@ -442,6 +445,7 @@
         <w:tc>
           <w:tcPr>
             <w:tcW w:w="1288" w:type="dxa"/>
+            <w:gridSpan w:val="2"/>
             <w:tcBorders>
               <w:top w:val="single" w:sz="4" w:space="0" w:color="auto"/>
               <w:left w:val="nil"/>
@@ -518,6 +522,7 @@
         <w:tc>
           <w:tcPr>
             <w:tcW w:w="1440" w:type="dxa"/>
+            <w:gridSpan w:val="2"/>
             <w:tcBorders>
               <w:top w:val="single" w:sz="4" w:space="0" w:color="auto"/>
               <w:left w:val="nil"/>
@@ -553,6 +558,7 @@
         <w:tc>
           <w:tcPr>
             <w:tcW w:w="3510" w:type="dxa"/>
+            <w:gridSpan w:val="2"/>
             <w:tcBorders>
               <w:top w:val="single" w:sz="4" w:space="0" w:color="auto"/>
               <w:left w:val="nil"/>
@@ -605,7 +611,7 @@
           <w:p>
             <w:pPr>
               <w:rPr>
-                <w:rFonts w:ascii="Calibri" w:eastAsia="Times New Roman" w:hAnsi="Calibri"/>
+                <w:rFonts w:ascii="Calibri" w:hAnsi="Calibri"/>
                 <w:color w:val="000000"/>
                 <w:sz w:val="22"/>
                 <w:szCs w:val="22"/>
@@ -614,7 +620,7 @@
             </w:pPr>
             <w:r>
               <w:rPr>
-                <w:rFonts w:ascii="Calibri" w:eastAsia="Times New Roman" w:hAnsi="Calibri"/>
+                <w:rFonts w:ascii="Calibri" w:hAnsi="Calibri"/>
                 <w:color w:val="000000"/>
                 <w:sz w:val="22"/>
                 <w:szCs w:val="22"/>
@@ -626,7 +632,7 @@
         </w:tc>
         <w:tc>
           <w:tcPr>
-            <w:tcW w:w="1288" w:type="dxa"/>
+            <w:tcW w:w="1143" w:type="dxa"/>
             <w:tcBorders>
               <w:top w:val="single" w:sz="4" w:space="0" w:color="auto"/>
               <w:left w:val="nil"/>
@@ -637,20 +643,30 @@
           </w:tcPr>
           <w:p>
             <w:pPr>
-              <w:jc w:val="right"/>
-              <w:rPr>
-                <w:rFonts w:ascii="Calibri" w:eastAsia="Times New Roman" w:hAnsi="Calibri"/>
+              <w:rPr>
+                <w:rFonts w:ascii="Calibri" w:hAnsi="Calibri"/>
                 <w:color w:val="000000"/>
                 <w:sz w:val="22"/>
                 <w:szCs w:val="22"/>
                 <w:lang w:eastAsia="en-US"/>
               </w:rPr>
             </w:pPr>
+            <w:r>
+              <w:rPr>
+                <w:rFonts w:ascii="Calibri" w:hAnsi="Calibri"/>
+                <w:color w:val="000000"/>
+                <w:sz w:val="22"/>
+                <w:szCs w:val="22"/>
+                <w:lang w:eastAsia="en-US"/>
+              </w:rPr>
+              <w:t>2050053</w:t>
+            </w:r>
           </w:p>
         </w:tc>
         <w:tc>
           <w:tcPr>
-            <w:tcW w:w="1772" w:type="dxa"/>
+            <w:tcW w:w="3308" w:type="dxa"/>
+            <w:gridSpan w:val="3"/>
             <w:tcBorders>
               <w:top w:val="single" w:sz="4" w:space="0" w:color="auto"/>
               <w:left w:val="nil"/>
@@ -661,20 +677,30 @@
           </w:tcPr>
           <w:p>
             <w:pPr>
-              <w:jc w:val="right"/>
-              <w:rPr>
-                <w:rFonts w:ascii="Calibri" w:eastAsia="Times New Roman" w:hAnsi="Calibri"/>
+              <w:rPr>
+                <w:rFonts w:ascii="Calibri" w:hAnsi="Calibri"/>
                 <w:color w:val="000000"/>
                 <w:sz w:val="22"/>
                 <w:szCs w:val="22"/>
                 <w:lang w:eastAsia="en-US"/>
               </w:rPr>
             </w:pPr>
+            <w:r>
+              <w:rPr>
+                <w:rFonts w:ascii="Calibri" w:hAnsi="Calibri"/>
+                <w:color w:val="000000"/>
+                <w:sz w:val="22"/>
+                <w:szCs w:val="22"/>
+                <w:lang w:eastAsia="en-US"/>
+              </w:rPr>
+              <w:t>m.vandevel@tilburguniversity.edu</w:t>
+            </w:r>
           </w:p>
         </w:tc>
         <w:tc>
           <w:tcPr>
             <w:tcW w:w="1440" w:type="dxa"/>
+            <w:gridSpan w:val="2"/>
             <w:tcBorders>
               <w:top w:val="single" w:sz="4" w:space="0" w:color="auto"/>
               <w:left w:val="nil"/>
@@ -687,20 +713,29 @@
           </w:tcPr>
           <w:p>
             <w:pPr>
-              <w:jc w:val="right"/>
-              <w:rPr>
-                <w:rFonts w:ascii="Calibri" w:eastAsia="Times New Roman" w:hAnsi="Calibri"/>
+              <w:rPr>
+                <w:rFonts w:ascii="Calibri" w:hAnsi="Calibri"/>
                 <w:color w:val="000000"/>
                 <w:sz w:val="22"/>
                 <w:szCs w:val="22"/>
                 <w:lang w:eastAsia="en-US"/>
               </w:rPr>
             </w:pPr>
+            <w:r>
+              <w:rPr>
+                <w:rFonts w:ascii="Calibri" w:hAnsi="Calibri"/>
+                <w:color w:val="000000"/>
+                <w:sz w:val="22"/>
+                <w:szCs w:val="22"/>
+                <w:lang w:eastAsia="en-US"/>
+              </w:rPr>
+              <w:t>Mathieu</w:t>
+            </w:r>
           </w:p>
         </w:tc>
         <w:tc>
           <w:tcPr>
-            <w:tcW w:w="3510" w:type="dxa"/>
+            <w:tcW w:w="2119" w:type="dxa"/>
             <w:tcBorders>
               <w:top w:val="single" w:sz="4" w:space="0" w:color="auto"/>
               <w:left w:val="nil"/>
@@ -711,15 +746,24 @@
           </w:tcPr>
           <w:p>
             <w:pPr>
-              <w:jc w:val="right"/>
-              <w:rPr>
-                <w:rFonts w:ascii="Calibri" w:eastAsia="Times New Roman" w:hAnsi="Calibri"/>
+              <w:rPr>
+                <w:rFonts w:ascii="Calibri" w:hAnsi="Calibri"/>
                 <w:color w:val="000000"/>
                 <w:sz w:val="22"/>
                 <w:szCs w:val="22"/>
                 <w:lang w:eastAsia="en-US"/>
               </w:rPr>
             </w:pPr>
+            <w:r>
+              <w:rPr>
+                <w:rFonts w:ascii="Calibri" w:hAnsi="Calibri"/>
+                <w:color w:val="000000"/>
+                <w:sz w:val="22"/>
+                <w:szCs w:val="22"/>
+                <w:lang w:eastAsia="en-US"/>
+              </w:rPr>
+              <w:t>Van de Vel</w:t>
+            </w:r>
           </w:p>
         </w:tc>
       </w:tr>
@@ -744,7 +788,7 @@
           <w:p>
             <w:pPr>
               <w:rPr>
-                <w:rFonts w:ascii="Calibri" w:eastAsia="Times New Roman" w:hAnsi="Calibri"/>
+                <w:rFonts w:ascii="Calibri" w:hAnsi="Calibri"/>
                 <w:color w:val="000000"/>
                 <w:sz w:val="22"/>
                 <w:szCs w:val="22"/>
@@ -753,7 +797,7 @@
             </w:pPr>
             <w:r>
               <w:rPr>
-                <w:rFonts w:ascii="Calibri" w:eastAsia="Times New Roman" w:hAnsi="Calibri"/>
+                <w:rFonts w:ascii="Calibri" w:hAnsi="Calibri"/>
                 <w:color w:val="000000"/>
                 <w:sz w:val="22"/>
                 <w:szCs w:val="22"/>
@@ -765,7 +809,7 @@
         </w:tc>
         <w:tc>
           <w:tcPr>
-            <w:tcW w:w="1288" w:type="dxa"/>
+            <w:tcW w:w="1143" w:type="dxa"/>
             <w:tcBorders>
               <w:top w:val="nil"/>
               <w:left w:val="nil"/>
@@ -776,20 +820,28 @@
           </w:tcPr>
           <w:p>
             <w:pPr>
-              <w:jc w:val="right"/>
-              <w:rPr>
-                <w:rFonts w:ascii="Calibri" w:eastAsia="Times New Roman" w:hAnsi="Calibri"/>
+              <w:rPr>
+                <w:rFonts w:ascii="Calibri" w:hAnsi="Calibri"/>
                 <w:color w:val="000000"/>
                 <w:sz w:val="22"/>
                 <w:szCs w:val="22"/>
                 <w:lang w:eastAsia="en-US"/>
               </w:rPr>
             </w:pPr>
+            <w:r>
+              <w:rPr>
+                <w:rFonts w:ascii="Calibri" w:hAnsi="Calibri" w:cs="Calibri"/>
+                <w:sz w:val="22"/>
+                <w:szCs w:val="22"/>
+              </w:rPr>
+              <w:t>2056313</w:t>
+            </w:r>
           </w:p>
         </w:tc>
         <w:tc>
           <w:tcPr>
-            <w:tcW w:w="1772" w:type="dxa"/>
+            <w:tcW w:w="3308" w:type="dxa"/>
+            <w:gridSpan w:val="3"/>
             <w:tcBorders>
               <w:top w:val="nil"/>
               <w:left w:val="nil"/>
@@ -800,20 +852,30 @@
           </w:tcPr>
           <w:p>
             <w:pPr>
-              <w:jc w:val="right"/>
-              <w:rPr>
-                <w:rFonts w:ascii="Calibri" w:eastAsia="Times New Roman" w:hAnsi="Calibri"/>
+              <w:rPr>
+                <w:rFonts w:ascii="Calibri" w:hAnsi="Calibri"/>
                 <w:color w:val="000000"/>
                 <w:sz w:val="22"/>
                 <w:szCs w:val="22"/>
                 <w:lang w:eastAsia="en-US"/>
               </w:rPr>
             </w:pPr>
+            <w:r>
+              <w:rPr>
+                <w:rFonts w:ascii="Calibri" w:hAnsi="Calibri"/>
+                <w:color w:val="000000"/>
+                <w:sz w:val="22"/>
+                <w:szCs w:val="22"/>
+                <w:lang w:eastAsia="en-US"/>
+              </w:rPr>
+              <w:t>m.j.grotz@tilburguniversity.edu</w:t>
+            </w:r>
           </w:p>
         </w:tc>
         <w:tc>
           <w:tcPr>
             <w:tcW w:w="1440" w:type="dxa"/>
+            <w:gridSpan w:val="2"/>
             <w:tcBorders>
               <w:top w:val="nil"/>
               <w:left w:val="nil"/>
@@ -826,20 +888,29 @@
           </w:tcPr>
           <w:p>
             <w:pPr>
-              <w:jc w:val="right"/>
-              <w:rPr>
-                <w:rFonts w:ascii="Calibri" w:eastAsia="Times New Roman" w:hAnsi="Calibri"/>
+              <w:rPr>
+                <w:rFonts w:ascii="Calibri" w:hAnsi="Calibri"/>
                 <w:color w:val="000000"/>
                 <w:sz w:val="22"/>
                 <w:szCs w:val="22"/>
                 <w:lang w:eastAsia="en-US"/>
               </w:rPr>
             </w:pPr>
+            <w:r>
+              <w:rPr>
+                <w:rFonts w:ascii="Calibri" w:hAnsi="Calibri"/>
+                <w:color w:val="000000"/>
+                <w:sz w:val="22"/>
+                <w:szCs w:val="22"/>
+                <w:lang w:eastAsia="en-US"/>
+              </w:rPr>
+              <w:t>Maximilian</w:t>
+            </w:r>
           </w:p>
         </w:tc>
         <w:tc>
           <w:tcPr>
-            <w:tcW w:w="3510" w:type="dxa"/>
+            <w:tcW w:w="2119" w:type="dxa"/>
             <w:tcBorders>
               <w:top w:val="nil"/>
               <w:left w:val="nil"/>
@@ -850,15 +921,24 @@
           </w:tcPr>
           <w:p>
             <w:pPr>
-              <w:jc w:val="right"/>
-              <w:rPr>
-                <w:rFonts w:ascii="Calibri" w:eastAsia="Times New Roman" w:hAnsi="Calibri"/>
+              <w:rPr>
+                <w:rFonts w:ascii="Calibri" w:hAnsi="Calibri"/>
                 <w:color w:val="000000"/>
                 <w:sz w:val="22"/>
                 <w:szCs w:val="22"/>
                 <w:lang w:eastAsia="en-US"/>
               </w:rPr>
             </w:pPr>
+            <w:r>
+              <w:rPr>
+                <w:rFonts w:ascii="Calibri" w:hAnsi="Calibri"/>
+                <w:color w:val="000000"/>
+                <w:sz w:val="22"/>
+                <w:szCs w:val="22"/>
+                <w:lang w:eastAsia="en-US"/>
+              </w:rPr>
+              <w:t>Grotz</w:t>
+            </w:r>
           </w:p>
         </w:tc>
       </w:tr>
@@ -883,7 +963,7 @@
           <w:p>
             <w:pPr>
               <w:rPr>
-                <w:rFonts w:ascii="Calibri" w:eastAsia="Times New Roman" w:hAnsi="Calibri"/>
+                <w:rFonts w:ascii="Calibri" w:hAnsi="Calibri"/>
                 <w:color w:val="000000"/>
                 <w:sz w:val="22"/>
                 <w:szCs w:val="22"/>
@@ -892,7 +972,7 @@
             </w:pPr>
             <w:r>
               <w:rPr>
-                <w:rFonts w:ascii="Calibri" w:eastAsia="Times New Roman" w:hAnsi="Calibri"/>
+                <w:rFonts w:ascii="Calibri" w:hAnsi="Calibri"/>
                 <w:color w:val="000000"/>
                 <w:sz w:val="22"/>
                 <w:szCs w:val="22"/>
@@ -904,7 +984,7 @@
         </w:tc>
         <w:tc>
           <w:tcPr>
-            <w:tcW w:w="1288" w:type="dxa"/>
+            <w:tcW w:w="1143" w:type="dxa"/>
             <w:tcBorders>
               <w:top w:val="nil"/>
               <w:left w:val="nil"/>
@@ -915,20 +995,30 @@
           </w:tcPr>
           <w:p>
             <w:pPr>
-              <w:jc w:val="right"/>
-              <w:rPr>
-                <w:rFonts w:ascii="Calibri" w:eastAsia="Times New Roman" w:hAnsi="Calibri"/>
+              <w:rPr>
+                <w:rFonts w:ascii="Calibri" w:hAnsi="Calibri"/>
                 <w:color w:val="000000"/>
                 <w:sz w:val="22"/>
                 <w:szCs w:val="22"/>
                 <w:lang w:eastAsia="en-US"/>
               </w:rPr>
             </w:pPr>
+            <w:r>
+              <w:rPr>
+                <w:rFonts w:ascii="Calibri" w:hAnsi="Calibri"/>
+                <w:color w:val="000000"/>
+                <w:sz w:val="22"/>
+                <w:szCs w:val="22"/>
+                <w:lang w:eastAsia="en-US"/>
+              </w:rPr>
+              <w:t>2057152</w:t>
+            </w:r>
           </w:p>
         </w:tc>
         <w:tc>
           <w:tcPr>
-            <w:tcW w:w="1772" w:type="dxa"/>
+            <w:tcW w:w="3308" w:type="dxa"/>
+            <w:gridSpan w:val="3"/>
             <w:tcBorders>
               <w:top w:val="nil"/>
               <w:left w:val="nil"/>
@@ -939,20 +1029,50 @@
           </w:tcPr>
           <w:p>
             <w:pPr>
-              <w:jc w:val="right"/>
-              <w:rPr>
-                <w:rFonts w:ascii="Calibri" w:eastAsia="Times New Roman" w:hAnsi="Calibri"/>
+              <w:rPr>
+                <w:rFonts w:ascii="Calibri" w:hAnsi="Calibri"/>
                 <w:color w:val="000000"/>
                 <w:sz w:val="22"/>
                 <w:szCs w:val="22"/>
                 <w:lang w:eastAsia="en-US"/>
               </w:rPr>
             </w:pPr>
+            <w:r>
+              <w:rPr>
+                <w:rFonts w:ascii="Calibri" w:hAnsi="Calibri"/>
+                <w:color w:val="000000"/>
+                <w:sz w:val="22"/>
+                <w:szCs w:val="22"/>
+                <w:lang w:eastAsia="en-US"/>
+              </w:rPr>
+              <w:t>A.M.I.Nuur</w:t>
+            </w:r>
+            <w:r>
+              <w:rPr>
+                <w:rFonts w:ascii="Calibri" w:hAnsi="Calibri"/>
+                <w:color w:val="000000"/>
+                <w:sz w:val="22"/>
+                <w:szCs w:val="22"/>
+                <w:lang w:eastAsia="en-US"/>
+              </w:rPr>
+              <w:t>@tilb</w:t>
+            </w:r>
+            <w:r>
+              <w:rPr>
+                <w:rFonts w:ascii="Calibri" w:hAnsi="Calibri"/>
+                <w:color w:val="000000"/>
+                <w:sz w:val="22"/>
+                <w:szCs w:val="22"/>
+                <w:lang w:eastAsia="en-US"/>
+              </w:rPr>
+              <w:t>urguniversity.edu</w:t>
+            </w:r>
           </w:p>
         </w:tc>
         <w:tc>
           <w:tcPr>
             <w:tcW w:w="1440" w:type="dxa"/>
+            <w:gridSpan w:val="2"/>
             <w:tcBorders>
               <w:top w:val="nil"/>
               <w:left w:val="nil"/>
@@ -965,20 +1085,29 @@
           </w:tcPr>
           <w:p>
             <w:pPr>
-              <w:jc w:val="right"/>
-              <w:rPr>
-                <w:rFonts w:ascii="Calibri" w:eastAsia="Times New Roman" w:hAnsi="Calibri"/>
+              <w:rPr>
+                <w:rFonts w:ascii="Calibri" w:hAnsi="Calibri"/>
                 <w:color w:val="000000"/>
                 <w:sz w:val="22"/>
                 <w:szCs w:val="22"/>
                 <w:lang w:eastAsia="en-US"/>
               </w:rPr>
             </w:pPr>
+            <w:r>
+              <w:rPr>
+                <w:rFonts w:ascii="Calibri" w:hAnsi="Calibri"/>
+                <w:color w:val="000000"/>
+                <w:sz w:val="22"/>
+                <w:szCs w:val="22"/>
+                <w:lang w:eastAsia="en-US"/>
+              </w:rPr>
+              <w:t xml:space="preserve">Abdirahman </w:t>
+            </w:r>
           </w:p>
         </w:tc>
         <w:tc>
           <w:tcPr>
-            <w:tcW w:w="3510" w:type="dxa"/>
+            <w:tcW w:w="2119" w:type="dxa"/>
             <w:tcBorders>
               <w:top w:val="nil"/>
               <w:left w:val="nil"/>
@@ -989,15 +1118,24 @@
           </w:tcPr>
           <w:p>
             <w:pPr>
-              <w:jc w:val="right"/>
-              <w:rPr>
-                <w:rFonts w:ascii="Calibri" w:eastAsia="Times New Roman" w:hAnsi="Calibri"/>
+              <w:rPr>
+                <w:rFonts w:ascii="Calibri" w:hAnsi="Calibri"/>
                 <w:color w:val="000000"/>
                 <w:sz w:val="22"/>
                 <w:szCs w:val="22"/>
                 <w:lang w:eastAsia="en-US"/>
               </w:rPr>
             </w:pPr>
+            <w:r>
+              <w:rPr>
+                <w:rFonts w:ascii="Calibri" w:hAnsi="Calibri"/>
+                <w:color w:val="000000"/>
+                <w:sz w:val="22"/>
+                <w:szCs w:val="22"/>
+                <w:lang w:eastAsia="en-US"/>
+              </w:rPr>
+              <w:t>Nuur</w:t>
+            </w:r>
           </w:p>
         </w:tc>
       </w:tr>
@@ -1851,6 +1989,7 @@
         <w:spacing w:line="276" w:lineRule="auto"/>
         <w:rPr>
           <w:color w:val="000000"/>
+          <w:lang w:val="fr-FR"/>
         </w:rPr>
       </w:pPr>
       <m:oMath>
@@ -1877,7 +2016,15 @@
                 <w:rFonts w:ascii="Cambria Math" w:hAnsi="Cambria Math"/>
                 <w:color w:val="000000"/>
               </w:rPr>
-              <m:t>t+1</m:t>
+              <m:t>t</m:t>
+            </m:r>
+            <m:r>
+              <w:rPr>
+                <w:rFonts w:ascii="Cambria Math" w:hAnsi="Cambria Math"/>
+                <w:color w:val="000000"/>
+                <w:lang w:val="fr-FR"/>
+              </w:rPr>
+              <m:t>+1</m:t>
             </m:r>
           </m:e>
         </m:d>
@@ -1885,8 +2032,39 @@
           <w:rPr>
             <w:rFonts w:ascii="Cambria Math" w:hAnsi="Cambria Math"/>
             <w:color w:val="000000"/>
+            <w:lang w:val="fr-FR"/>
           </w:rPr>
-          <m:t>=L(t)</m:t>
+          <m:t>=</m:t>
+        </m:r>
+        <m:r>
+          <w:rPr>
+            <w:rFonts w:ascii="Cambria Math" w:hAnsi="Cambria Math"/>
+            <w:color w:val="000000"/>
+          </w:rPr>
+          <m:t>L</m:t>
+        </m:r>
+        <m:r>
+          <w:rPr>
+            <w:rFonts w:ascii="Cambria Math" w:hAnsi="Cambria Math"/>
+            <w:color w:val="000000"/>
+            <w:lang w:val="fr-FR"/>
+          </w:rPr>
+          <m:t>(</m:t>
+        </m:r>
+        <m:r>
+          <w:rPr>
+            <w:rFonts w:ascii="Cambria Math" w:hAnsi="Cambria Math"/>
+            <w:color w:val="000000"/>
+          </w:rPr>
+          <m:t>t</m:t>
+        </m:r>
+        <m:r>
+          <w:rPr>
+            <w:rFonts w:ascii="Cambria Math" w:hAnsi="Cambria Math"/>
+            <w:color w:val="000000"/>
+            <w:lang w:val="fr-FR"/>
+          </w:rPr>
+          <m:t>)</m:t>
         </m:r>
         <m:sSup>
           <m:sSupPr>
@@ -1921,78 +2099,91 @@
       <w:r>
         <w:rPr>
           <w:color w:val="000000"/>
+          <w:lang w:val="fr-FR"/>
         </w:rPr>
         <w:tab/>
       </w:r>
       <w:r>
         <w:rPr>
           <w:color w:val="000000"/>
+          <w:lang w:val="fr-FR"/>
         </w:rPr>
         <w:tab/>
       </w:r>
       <w:r>
         <w:rPr>
           <w:color w:val="000000"/>
+          <w:lang w:val="fr-FR"/>
         </w:rPr>
         <w:tab/>
       </w:r>
       <w:r>
         <w:rPr>
           <w:color w:val="000000"/>
+          <w:lang w:val="fr-FR"/>
         </w:rPr>
         <w:tab/>
       </w:r>
       <w:r>
         <w:rPr>
           <w:color w:val="000000"/>
+          <w:lang w:val="fr-FR"/>
         </w:rPr>
         <w:t>Population</w:t>
       </w:r>
       <w:r>
         <w:rPr>
           <w:color w:val="000000"/>
+          <w:lang w:val="fr-FR"/>
         </w:rPr>
         <w:tab/>
       </w:r>
       <w:r>
         <w:rPr>
           <w:color w:val="000000"/>
+          <w:lang w:val="fr-FR"/>
         </w:rPr>
         <w:tab/>
       </w:r>
       <w:r>
         <w:rPr>
           <w:color w:val="000000"/>
+          <w:lang w:val="fr-FR"/>
         </w:rPr>
         <w:tab/>
       </w:r>
       <w:r>
         <w:rPr>
           <w:color w:val="000000"/>
+          <w:lang w:val="fr-FR"/>
         </w:rPr>
         <w:tab/>
       </w:r>
       <w:r>
         <w:rPr>
           <w:color w:val="000000"/>
+          <w:lang w:val="fr-FR"/>
         </w:rPr>
         <w:tab/>
       </w:r>
       <w:r>
         <w:rPr>
           <w:color w:val="000000"/>
+          <w:lang w:val="fr-FR"/>
         </w:rPr>
         <w:t>(</w:t>
       </w:r>
       <w:r>
         <w:rPr>
           <w:color w:val="000000"/>
+          <w:lang w:val="fr-FR"/>
         </w:rPr>
         <w:t>3</w:t>
       </w:r>
       <w:r>
         <w:rPr>
           <w:color w:val="000000"/>
+          <w:lang w:val="fr-FR"/>
         </w:rPr>
         <w:t>)</w:t>
       </w:r>
@@ -4812,19 +5003,11 @@
         </w:rPr>
         <w:t xml:space="preserve"> </w:t>
       </w:r>
-      <w:proofErr w:type="gramStart"/>
-      <w:r>
-        <w:rPr>
-          <w:color w:val="000000"/>
-        </w:rPr>
-        <w:t>in order to</w:t>
-      </w:r>
-      <w:proofErr w:type="gramEnd"/>
-      <w:r>
-        <w:rPr>
-          <w:color w:val="000000"/>
-        </w:rPr>
-        <w:t xml:space="preserve"> increase </w:t>
+      <w:r>
+        <w:rPr>
+          <w:color w:val="000000"/>
+        </w:rPr>
+        <w:t xml:space="preserve">in order to increase </w:t>
       </w:r>
       <m:oMath>
         <m:sSub>
@@ -10628,21 +10811,7 @@
         <w:rPr>
           <w:color w:val="000000"/>
         </w:rPr>
-        <w:t xml:space="preserve">(e.g., the government, </w:t>
-      </w:r>
-      <w:proofErr w:type="gramStart"/>
-      <w:r>
-        <w:rPr>
-          <w:color w:val="000000"/>
-        </w:rPr>
-        <w:t>voter,…</w:t>
-      </w:r>
-      <w:proofErr w:type="gramEnd"/>
-      <w:r>
-        <w:rPr>
-          <w:color w:val="000000"/>
-        </w:rPr>
-        <w:t xml:space="preserve">) </w:t>
+        <w:t xml:space="preserve">(e.g., the government, voter,…) </w:t>
       </w:r>
       <w:r>
         <w:rPr>
@@ -11367,7 +11536,7 @@
                 <w:color w:val="FF0000"/>
                 <w:sz w:val="22"/>
                 <w:szCs w:val="22"/>
-                <w:lang w:val="en-CO" w:eastAsia="en-US"/>
+                <w:lang w:eastAsia="en-US"/>
               </w:rPr>
             </w:pPr>
           </w:p>
@@ -11390,7 +11559,7 @@
                 <w:color w:val="FF0000"/>
                 <w:sz w:val="22"/>
                 <w:szCs w:val="22"/>
-                <w:lang w:val="en-CO" w:eastAsia="en-US"/>
+                <w:lang w:eastAsia="en-US"/>
               </w:rPr>
             </w:pPr>
           </w:p>
@@ -11465,7 +11634,7 @@
                 <w:color w:val="FF0000"/>
                 <w:sz w:val="22"/>
                 <w:szCs w:val="22"/>
-                <w:lang w:val="en-CO" w:eastAsia="en-US"/>
+                <w:lang w:eastAsia="en-US"/>
               </w:rPr>
             </w:pPr>
           </w:p>
@@ -11488,7 +11657,7 @@
                 <w:color w:val="FF0000"/>
                 <w:sz w:val="22"/>
                 <w:szCs w:val="22"/>
-                <w:lang w:val="en-CO" w:eastAsia="en-US"/>
+                <w:lang w:eastAsia="en-US"/>
               </w:rPr>
             </w:pPr>
           </w:p>
@@ -11563,7 +11732,7 @@
                 <w:color w:val="FF0000"/>
                 <w:sz w:val="22"/>
                 <w:szCs w:val="22"/>
-                <w:lang w:val="en-CO" w:eastAsia="en-US"/>
+                <w:lang w:eastAsia="en-US"/>
               </w:rPr>
             </w:pPr>
           </w:p>
@@ -11586,7 +11755,7 @@
                 <w:color w:val="FF0000"/>
                 <w:sz w:val="22"/>
                 <w:szCs w:val="22"/>
-                <w:lang w:val="en-CO" w:eastAsia="en-US"/>
+                <w:lang w:eastAsia="en-US"/>
               </w:rPr>
             </w:pPr>
           </w:p>
@@ -11661,7 +11830,7 @@
                 <w:color w:val="FF0000"/>
                 <w:sz w:val="22"/>
                 <w:szCs w:val="22"/>
-                <w:lang w:val="en-CO" w:eastAsia="en-US"/>
+                <w:lang w:eastAsia="en-US"/>
               </w:rPr>
             </w:pPr>
           </w:p>
@@ -11684,7 +11853,7 @@
                 <w:color w:val="FF0000"/>
                 <w:sz w:val="22"/>
                 <w:szCs w:val="22"/>
-                <w:lang w:val="en-CO" w:eastAsia="en-US"/>
+                <w:lang w:eastAsia="en-US"/>
               </w:rPr>
             </w:pPr>
           </w:p>
@@ -14908,70 +15077,70 @@
       </w:rPr>
     </w:lvl>
   </w:abstractNum>
-  <w:num w:numId="1">
+  <w:num w:numId="1" w16cid:durableId="1199708087">
     <w:abstractNumId w:val="13"/>
   </w:num>
-  <w:num w:numId="2">
+  <w:num w:numId="2" w16cid:durableId="1368674026">
     <w:abstractNumId w:val="20"/>
   </w:num>
-  <w:num w:numId="3">
+  <w:num w:numId="3" w16cid:durableId="1295066958">
     <w:abstractNumId w:val="3"/>
   </w:num>
-  <w:num w:numId="4">
+  <w:num w:numId="4" w16cid:durableId="847907854">
     <w:abstractNumId w:val="6"/>
   </w:num>
-  <w:num w:numId="5">
+  <w:num w:numId="5" w16cid:durableId="1904755124">
     <w:abstractNumId w:val="12"/>
   </w:num>
-  <w:num w:numId="6">
+  <w:num w:numId="6" w16cid:durableId="2045017791">
     <w:abstractNumId w:val="2"/>
   </w:num>
-  <w:num w:numId="7">
+  <w:num w:numId="7" w16cid:durableId="1051538825">
     <w:abstractNumId w:val="11"/>
   </w:num>
-  <w:num w:numId="8">
+  <w:num w:numId="8" w16cid:durableId="286397076">
     <w:abstractNumId w:val="4"/>
   </w:num>
-  <w:num w:numId="9">
+  <w:num w:numId="9" w16cid:durableId="70008863">
     <w:abstractNumId w:val="17"/>
   </w:num>
-  <w:num w:numId="10">
+  <w:num w:numId="10" w16cid:durableId="915943576">
     <w:abstractNumId w:val="19"/>
   </w:num>
-  <w:num w:numId="11">
+  <w:num w:numId="11" w16cid:durableId="1824465075">
     <w:abstractNumId w:val="18"/>
   </w:num>
-  <w:num w:numId="12">
+  <w:num w:numId="12" w16cid:durableId="1156723809">
     <w:abstractNumId w:val="0"/>
   </w:num>
-  <w:num w:numId="13">
+  <w:num w:numId="13" w16cid:durableId="430124653">
     <w:abstractNumId w:val="8"/>
   </w:num>
-  <w:num w:numId="14">
+  <w:num w:numId="14" w16cid:durableId="1922369153">
     <w:abstractNumId w:val="9"/>
   </w:num>
-  <w:num w:numId="15">
+  <w:num w:numId="15" w16cid:durableId="1763798980">
     <w:abstractNumId w:val="7"/>
   </w:num>
-  <w:num w:numId="16">
+  <w:num w:numId="16" w16cid:durableId="158693695">
     <w:abstractNumId w:val="5"/>
   </w:num>
-  <w:num w:numId="17">
+  <w:num w:numId="17" w16cid:durableId="924924116">
     <w:abstractNumId w:val="16"/>
   </w:num>
-  <w:num w:numId="18">
+  <w:num w:numId="18" w16cid:durableId="208537958">
     <w:abstractNumId w:val="10"/>
   </w:num>
-  <w:num w:numId="19">
+  <w:num w:numId="19" w16cid:durableId="2057923333">
     <w:abstractNumId w:val="15"/>
   </w:num>
-  <w:num w:numId="20">
+  <w:num w:numId="20" w16cid:durableId="633607822">
     <w:abstractNumId w:val="21"/>
   </w:num>
-  <w:num w:numId="21">
+  <w:num w:numId="21" w16cid:durableId="50420585">
     <w:abstractNumId w:val="1"/>
   </w:num>
-  <w:num w:numId="22">
+  <w:num w:numId="22" w16cid:durableId="1054617000">
     <w:abstractNumId w:val="14"/>
   </w:num>
   <w:numIdMacAtCleanup w:val="4"/>

</xml_diff>

<commit_message>
Some small changes + checking if it all makes sense
</commit_message>
<xml_diff>
--- a/Assignment 2/EGI_2022_A2_2050053_2056313_2057152.docx
+++ b/Assignment 2/EGI_2022_A2_2050053_2056313_2057152.docx
@@ -5166,7 +5166,21 @@
         <w:rPr>
           <w:color w:val="1F497D" w:themeColor="text2"/>
         </w:rPr>
-        <w:t xml:space="preserve">, i.e. </w:t>
+        <w:t xml:space="preserve">, </w:t>
+      </w:r>
+      <w:proofErr w:type="gramStart"/>
+      <w:r>
+        <w:rPr>
+          <w:color w:val="1F497D" w:themeColor="text2"/>
+        </w:rPr>
+        <w:t>i.e.</w:t>
+      </w:r>
+      <w:proofErr w:type="gramEnd"/>
+      <w:r>
+        <w:rPr>
+          <w:color w:val="1F497D" w:themeColor="text2"/>
+        </w:rPr>
+        <w:t xml:space="preserve"> </w:t>
       </w:r>
       <w:r>
         <w:rPr>
@@ -5579,6 +5593,7 @@
         <w:ind w:left="762"/>
         <w:rPr>
           <w:color w:val="1F497D" w:themeColor="text2"/>
+          <w:u w:val="single"/>
         </w:rPr>
       </w:pPr>
       <w:r>
@@ -5995,7 +6010,13 @@
         <w:rPr>
           <w:color w:val="1F497D" w:themeColor="text2"/>
         </w:rPr>
-        <w:t xml:space="preserve"> is also larger than 0, the F.O.C is less than 0 (due to the negative sign at the front). Hence, as we increase  </w:t>
+        <w:t xml:space="preserve"> is also larger than 0, the F.O.C is less than 0 (due to the negative sign at the front). </w:t>
+      </w:r>
+      <w:r>
+        <w:rPr>
+          <w:color w:val="1F497D" w:themeColor="text2"/>
+        </w:rPr>
+        <w:t xml:space="preserve">Hence, as we increase  </w:t>
       </w:r>
       <m:oMath>
         <m:sSub>
@@ -6090,7 +6111,14 @@
           <w:rPr>
             <w:color w:val="1F497D" w:themeColor="text2"/>
           </w:rPr>
-          <w:t xml:space="preserve"> available for consumption. </w:t>
+          <w:t xml:space="preserve"> available for consumption.</w:t>
+        </w:r>
+        <w:r>
+          <w:rPr>
+            <w:color w:val="1F497D" w:themeColor="text2"/>
+            <w:u w:val="single"/>
+          </w:rPr>
+          <w:t xml:space="preserve"> </w:t>
         </w:r>
       </w:ins>
     </w:p>
@@ -6099,7 +6127,7 @@
         <w:pStyle w:val="ListParagraph"/>
         <w:ind w:left="762"/>
         <w:rPr>
-          <w:color w:val="FF0000"/>
+          <w:color w:val="1F497D" w:themeColor="text2"/>
         </w:rPr>
       </w:pPr>
     </w:p>
@@ -6194,11 +6222,19 @@
         </w:rPr>
         <w:t xml:space="preserve"> </w:t>
       </w:r>
-      <w:r>
-        <w:rPr>
-          <w:color w:val="000000"/>
-        </w:rPr>
-        <w:t xml:space="preserve">in order to increase </w:t>
+      <w:proofErr w:type="gramStart"/>
+      <w:r>
+        <w:rPr>
+          <w:color w:val="000000"/>
+        </w:rPr>
+        <w:t>in order to</w:t>
+      </w:r>
+      <w:proofErr w:type="gramEnd"/>
+      <w:r>
+        <w:rPr>
+          <w:color w:val="000000"/>
+        </w:rPr>
+        <w:t xml:space="preserve"> increase </w:t>
       </w:r>
       <m:oMath>
         <m:sSub>
@@ -6257,7 +6293,13 @@
         <w:rPr>
           <w:color w:val="1F497D" w:themeColor="text2"/>
         </w:rPr>
-        <w:t xml:space="preserve">There is no free lunch, increasing </w:t>
+        <w:t>There is no free lunch</w:t>
+      </w:r>
+      <w:r>
+        <w:rPr>
+          <w:color w:val="1F497D" w:themeColor="text2"/>
+        </w:rPr>
+        <w:t xml:space="preserve"> </w:t>
       </w:r>
       <w:ins w:id="10" w:author="Maximilian Grotz" w:date="2022-05-01T20:02:00Z">
         <w:r>
@@ -7119,6 +7161,7 @@
         <w:rPr>
           <w:color w:val="000000"/>
         </w:rPr>
+        <w:lastRenderedPageBreak/>
         <w:t xml:space="preserve">Step 1: </w:t>
       </w:r>
       <w:r>
@@ -7326,21 +7369,7 @@
         <w:rPr>
           <w:color w:val="000000"/>
         </w:rPr>
-        <w:t>, a</w:t>
-      </w:r>
-      <w:proofErr w:type="spellStart"/>
-      <w:r>
-        <w:rPr>
-          <w:color w:val="000000"/>
-        </w:rPr>
-        <w:t>ccording</w:t>
-      </w:r>
-      <w:proofErr w:type="spellEnd"/>
-      <w:r>
-        <w:rPr>
-          <w:color w:val="000000"/>
-        </w:rPr>
-        <w:t xml:space="preserve"> to equation (9). </w:t>
+        <w:t xml:space="preserve">, according to equation (9). </w:t>
       </w:r>
       <w:r>
         <w:rPr>
@@ -7978,6 +8007,13 @@
         </w:rPr>
         <w:t>).</w:t>
       </w:r>
+    </w:p>
+    <w:p>
+      <w:pPr>
+        <w:rPr>
+          <w:color w:val="000000"/>
+        </w:rPr>
+      </w:pPr>
     </w:p>
     <w:p>
       <w:pPr>
@@ -8359,8 +8395,97 @@
     </w:p>
     <w:p>
       <w:pPr>
-        <w:ind w:left="762"/>
-        <w:jc w:val="center"/>
+        <w:rPr>
+          <w:color w:val="000000"/>
+        </w:rPr>
+      </w:pPr>
+    </w:p>
+    <w:p>
+      <w:pPr>
+        <w:rPr>
+          <w:color w:val="000000"/>
+        </w:rPr>
+      </w:pPr>
+    </w:p>
+    <w:p>
+      <w:pPr>
+        <w:rPr>
+          <w:color w:val="000000"/>
+        </w:rPr>
+      </w:pPr>
+    </w:p>
+    <w:p>
+      <w:pPr>
+        <w:rPr>
+          <w:color w:val="000000"/>
+        </w:rPr>
+      </w:pPr>
+    </w:p>
+    <w:p>
+      <w:pPr>
+        <w:rPr>
+          <w:color w:val="000000"/>
+        </w:rPr>
+      </w:pPr>
+    </w:p>
+    <w:p>
+      <w:pPr>
+        <w:rPr>
+          <w:color w:val="000000"/>
+        </w:rPr>
+      </w:pPr>
+    </w:p>
+    <w:p>
+      <w:pPr>
+        <w:rPr>
+          <w:color w:val="000000"/>
+        </w:rPr>
+      </w:pPr>
+    </w:p>
+    <w:p>
+      <w:pPr>
+        <w:rPr>
+          <w:color w:val="000000"/>
+        </w:rPr>
+      </w:pPr>
+    </w:p>
+    <w:p>
+      <w:pPr>
+        <w:rPr>
+          <w:color w:val="000000"/>
+        </w:rPr>
+      </w:pPr>
+    </w:p>
+    <w:p>
+      <w:pPr>
+        <w:rPr>
+          <w:color w:val="000000"/>
+        </w:rPr>
+      </w:pPr>
+    </w:p>
+    <w:p>
+      <w:pPr>
+        <w:rPr>
+          <w:color w:val="000000"/>
+        </w:rPr>
+      </w:pPr>
+    </w:p>
+    <w:p>
+      <w:pPr>
+        <w:rPr>
+          <w:color w:val="000000"/>
+        </w:rPr>
+      </w:pPr>
+    </w:p>
+    <w:p>
+      <w:pPr>
+        <w:rPr>
+          <w:color w:val="000000"/>
+        </w:rPr>
+      </w:pPr>
+    </w:p>
+    <w:p>
+      <w:pPr>
         <w:rPr>
           <w:color w:val="000000"/>
         </w:rPr>
@@ -8382,6 +8507,7 @@
           <w:b/>
           <w:color w:val="000000"/>
         </w:rPr>
+        <w:lastRenderedPageBreak/>
         <w:t>[R2]</w:t>
       </w:r>
       <w:r>
@@ -8446,113 +8572,6 @@
         </w:rPr>
         <w:t>.</w:t>
       </w:r>
-    </w:p>
-    <w:p>
-      <w:pPr>
-        <w:pStyle w:val="ListParagraph"/>
-        <w:ind w:left="762"/>
-        <w:rPr>
-          <w:color w:val="000000"/>
-        </w:rPr>
-      </w:pPr>
-    </w:p>
-    <w:p>
-      <w:pPr>
-        <w:rPr>
-          <w:color w:val="000000"/>
-        </w:rPr>
-      </w:pPr>
-    </w:p>
-    <w:p>
-      <w:pPr>
-        <w:rPr>
-          <w:color w:val="000000"/>
-        </w:rPr>
-      </w:pPr>
-    </w:p>
-    <w:p>
-      <w:pPr>
-        <w:rPr>
-          <w:color w:val="000000"/>
-        </w:rPr>
-      </w:pPr>
-    </w:p>
-    <w:p>
-      <w:pPr>
-        <w:rPr>
-          <w:color w:val="000000"/>
-        </w:rPr>
-      </w:pPr>
-    </w:p>
-    <w:p>
-      <w:pPr>
-        <w:rPr>
-          <w:color w:val="000000"/>
-        </w:rPr>
-      </w:pPr>
-    </w:p>
-    <w:p>
-      <w:pPr>
-        <w:rPr>
-          <w:color w:val="000000"/>
-        </w:rPr>
-      </w:pPr>
-    </w:p>
-    <w:p>
-      <w:pPr>
-        <w:rPr>
-          <w:color w:val="000000"/>
-        </w:rPr>
-      </w:pPr>
-    </w:p>
-    <w:p>
-      <w:pPr>
-        <w:rPr>
-          <w:color w:val="000000"/>
-        </w:rPr>
-      </w:pPr>
-    </w:p>
-    <w:p>
-      <w:pPr>
-        <w:rPr>
-          <w:color w:val="000000"/>
-        </w:rPr>
-      </w:pPr>
-    </w:p>
-    <w:p>
-      <w:pPr>
-        <w:rPr>
-          <w:color w:val="000000"/>
-        </w:rPr>
-      </w:pPr>
-    </w:p>
-    <w:p>
-      <w:pPr>
-        <w:rPr>
-          <w:color w:val="000000"/>
-        </w:rPr>
-      </w:pPr>
-    </w:p>
-    <w:p>
-      <w:pPr>
-        <w:rPr>
-          <w:color w:val="000000"/>
-        </w:rPr>
-      </w:pPr>
-    </w:p>
-    <w:p>
-      <w:pPr>
-        <w:rPr>
-          <w:color w:val="000000"/>
-        </w:rPr>
-      </w:pPr>
-    </w:p>
-    <w:p>
-      <w:pPr>
-        <w:rPr>
-          <w:color w:val="000000"/>
-        </w:rPr>
-      </w:pPr>
     </w:p>
     <w:p>
       <w:pPr>
@@ -8786,10 +8805,24 @@
           <w:rPr>
             <w:color w:val="1F497D" w:themeColor="text2"/>
           </w:rPr>
-          <w:t xml:space="preserve">the long-run growth rate, in our case 2%. This effect dominates up to around 2040 as it looks similar to the model without climate damage. However, as </w:t>
+          <w:t xml:space="preserve">the long-run growth rate, in our case 2%. This effect dominates up to around 2040 as it looks </w:t>
         </w:r>
       </w:ins>
-      <w:ins w:id="37" w:author="Maximilian Grotz" w:date="2022-05-01T20:19:00Z">
+      <w:r>
+        <w:rPr>
+          <w:color w:val="1F497D" w:themeColor="text2"/>
+        </w:rPr>
+        <w:t>like</w:t>
+      </w:r>
+      <w:ins w:id="37" w:author="Maximilian Grotz" w:date="2022-05-01T20:18:00Z">
+        <w:r>
+          <w:rPr>
+            <w:color w:val="1F497D" w:themeColor="text2"/>
+          </w:rPr>
+          <w:t xml:space="preserve"> the model without climate damage. However, </w:t>
+        </w:r>
+      </w:ins>
+      <w:ins w:id="38" w:author="Maximilian Grotz" w:date="2022-05-01T20:19:00Z">
         <w:r>
           <w:rPr>
             <w:color w:val="1F497D" w:themeColor="text2"/>
@@ -8797,7 +8830,7 @@
           <w:t xml:space="preserve">climate change is destroying </w:t>
         </w:r>
       </w:ins>
-      <w:ins w:id="38" w:author="Maximilian Grotz" w:date="2022-05-01T20:21:00Z">
+      <w:ins w:id="39" w:author="Maximilian Grotz" w:date="2022-05-01T20:21:00Z">
         <w:r>
           <w:rPr>
             <w:color w:val="1F497D" w:themeColor="text2"/>
@@ -8805,7 +8838,7 @@
           <w:t>GDP</w:t>
         </w:r>
       </w:ins>
-      <w:ins w:id="39" w:author="Maximilian Grotz" w:date="2022-05-01T20:19:00Z">
+      <w:ins w:id="40" w:author="Maximilian Grotz" w:date="2022-05-01T20:19:00Z">
         <w:r>
           <w:rPr>
             <w:color w:val="1F497D" w:themeColor="text2"/>
@@ -8813,7 +8846,7 @@
           <w:t xml:space="preserve"> </w:t>
         </w:r>
       </w:ins>
-      <w:ins w:id="40" w:author="Maximilian Grotz" w:date="2022-05-01T20:20:00Z">
+      <w:ins w:id="41" w:author="Maximilian Grotz" w:date="2022-05-01T20:20:00Z">
         <w:r>
           <w:rPr>
             <w:color w:val="1F497D" w:themeColor="text2"/>
@@ -8821,7 +8854,7 @@
           <w:t xml:space="preserve">more </w:t>
         </w:r>
       </w:ins>
-      <w:ins w:id="41" w:author="Maximilian Grotz" w:date="2022-05-01T20:21:00Z">
+      <w:ins w:id="42" w:author="Maximilian Grotz" w:date="2022-05-01T20:21:00Z">
         <w:r>
           <w:rPr>
             <w:color w:val="1F497D" w:themeColor="text2"/>
@@ -8829,7 +8862,7 @@
           <w:t>severely</w:t>
         </w:r>
       </w:ins>
-      <w:ins w:id="42" w:author="Maximilian Grotz" w:date="2022-05-01T20:20:00Z">
+      <w:ins w:id="43" w:author="Maximilian Grotz" w:date="2022-05-01T20:20:00Z">
         <w:r>
           <w:rPr>
             <w:color w:val="1F497D" w:themeColor="text2"/>
@@ -8837,7 +8870,7 @@
           <w:t xml:space="preserve"> as there are more GH</w:t>
         </w:r>
       </w:ins>
-      <w:ins w:id="43" w:author="Maximilian Grotz" w:date="2022-05-01T20:21:00Z">
+      <w:ins w:id="44" w:author="Maximilian Grotz" w:date="2022-05-01T20:21:00Z">
         <w:r>
           <w:rPr>
             <w:color w:val="1F497D" w:themeColor="text2"/>
@@ -8845,7 +8878,7 @@
           <w:t>G</w:t>
         </w:r>
       </w:ins>
-      <w:ins w:id="44" w:author="Maximilian Grotz" w:date="2022-05-01T20:20:00Z">
+      <w:ins w:id="45" w:author="Maximilian Grotz" w:date="2022-05-01T20:20:00Z">
         <w:r>
           <w:rPr>
             <w:color w:val="1F497D" w:themeColor="text2"/>
@@ -8859,7 +8892,7 @@
           <w:t>material output</w:t>
         </w:r>
       </w:ins>
-      <w:ins w:id="45" w:author="Maximilian Grotz" w:date="2022-05-01T20:25:00Z">
+      <w:ins w:id="46" w:author="Maximilian Grotz" w:date="2022-05-01T20:25:00Z">
         <w:r>
           <w:rPr>
             <w:color w:val="1F497D" w:themeColor="text2"/>
@@ -8867,7 +8900,7 @@
           <w:t xml:space="preserve"> and higher temperatures, this negative effect on GDP growth outweighs the effect of “classical” GDP growth. </w:t>
         </w:r>
       </w:ins>
-      <w:ins w:id="46" w:author="Maximilian Grotz" w:date="2022-05-01T20:26:00Z">
+      <w:ins w:id="47" w:author="Maximilian Grotz" w:date="2022-05-01T20:26:00Z">
         <w:r>
           <w:rPr>
             <w:color w:val="1F497D" w:themeColor="text2"/>
@@ -8875,52 +8908,72 @@
           <w:t>We see that the GDP growth rate turns concave</w:t>
         </w:r>
       </w:ins>
-      <w:ins w:id="47" w:author="Maximilian Grotz" w:date="2022-05-01T20:27:00Z">
+      <w:r>
+        <w:rPr>
+          <w:color w:val="1F497D" w:themeColor="text2"/>
+        </w:rPr>
+        <w:t xml:space="preserve"> and </w:t>
+      </w:r>
+      <w:ins w:id="48" w:author="Maximilian Grotz" w:date="2022-05-01T20:27:00Z">
         <w:r>
           <w:rPr>
             <w:color w:val="1F497D" w:themeColor="text2"/>
           </w:rPr>
-          <w:t>, falls below the “classical” long-run GDP growth rate</w:t>
+          <w:t>falls below the “classical” long-run GDP growth rate</w:t>
         </w:r>
       </w:ins>
-      <w:ins w:id="48" w:author="Maximilian Grotz" w:date="2022-05-01T20:26:00Z">
+      <w:ins w:id="49" w:author="Maximilian Grotz" w:date="2022-05-01T20:26:00Z">
         <w:r>
           <w:rPr>
             <w:color w:val="1F497D" w:themeColor="text2"/>
           </w:rPr>
-          <w:t xml:space="preserve"> and decreases at an accelerating rate. </w:t>
+          <w:t xml:space="preserve"> </w:t>
         </w:r>
       </w:ins>
+      <w:r>
+        <w:rPr>
+          <w:color w:val="1F497D" w:themeColor="text2"/>
+        </w:rPr>
+        <w:t>with a decreasing and</w:t>
+      </w:r>
+      <w:ins w:id="50" w:author="Maximilian Grotz" w:date="2022-05-01T20:26:00Z">
+        <w:r>
+          <w:rPr>
+            <w:color w:val="1F497D" w:themeColor="text2"/>
+          </w:rPr>
+          <w:t xml:space="preserve"> accelerating rate. </w:t>
+        </w:r>
+      </w:ins>
     </w:p>
     <w:p>
       <w:pPr>
         <w:ind w:left="762"/>
         <w:rPr>
-          <w:del w:id="49" w:author="Maximilian Grotz" w:date="2022-05-01T20:26:00Z"/>
-          <w:color w:val="1F497D" w:themeColor="text2"/>
-        </w:rPr>
-      </w:pPr>
-      <w:del w:id="50" w:author="Maximilian Grotz" w:date="2022-05-01T20:26:00Z">
+          <w:del w:id="51" w:author="Maximilian Grotz" w:date="2022-05-01T20:26:00Z"/>
+          <w:color w:val="1F497D" w:themeColor="text2"/>
+        </w:rPr>
+      </w:pPr>
+      <w:del w:id="52" w:author="Maximilian Grotz" w:date="2022-05-01T20:26:00Z">
         <w:r>
           <w:rPr>
             <w:color w:val="1F497D" w:themeColor="text2"/>
           </w:rPr>
           <w:delText xml:space="preserve">The growth rate of GDP per capita has a downward sloping tend. In fact, with the addition of climate change, the growth rate goes below the steady state growth rate if we exclude climate change. This could be because the value of Y and hence y depends on the state of the economy. If climate change is worse and </w:delText>
         </w:r>
-        <w:commentRangeStart w:id="51"/>
+        <w:commentRangeStart w:id="53"/>
         <w:r>
           <w:rPr>
             <w:color w:val="1F497D" w:themeColor="text2"/>
           </w:rPr>
           <w:delText>more capital gets destroyed</w:delText>
         </w:r>
-        <w:commentRangeEnd w:id="51"/>
+        <w:commentRangeEnd w:id="53"/>
         <w:r>
           <w:rPr>
             <w:rStyle w:val="CommentReference"/>
             <w:color w:val="1F497D" w:themeColor="text2"/>
           </w:rPr>
-          <w:commentReference w:id="51"/>
+          <w:commentReference w:id="53"/>
         </w:r>
         <w:r>
           <w:rPr>
@@ -8934,7 +8987,7 @@
       <w:pPr>
         <w:ind w:left="762"/>
         <w:rPr>
-          <w:del w:id="52" w:author="Maximilian Grotz" w:date="2022-05-01T20:26:00Z"/>
+          <w:del w:id="54" w:author="Maximilian Grotz" w:date="2022-05-01T20:26:00Z"/>
           <w:color w:val="1F497D" w:themeColor="text2"/>
         </w:rPr>
       </w:pPr>
@@ -8943,11 +8996,11 @@
       <w:pPr>
         <w:ind w:left="762"/>
         <w:rPr>
-          <w:del w:id="53" w:author="Maximilian Grotz" w:date="2022-05-01T20:26:00Z"/>
-          <w:color w:val="1F497D" w:themeColor="text2"/>
-        </w:rPr>
-      </w:pPr>
-      <w:del w:id="54" w:author="Maximilian Grotz" w:date="2022-05-01T20:26:00Z">
+          <w:del w:id="55" w:author="Maximilian Grotz" w:date="2022-05-01T20:26:00Z"/>
+          <w:color w:val="1F497D" w:themeColor="text2"/>
+        </w:rPr>
+      </w:pPr>
+      <w:del w:id="56" w:author="Maximilian Grotz" w:date="2022-05-01T20:26:00Z">
         <w:r>
           <w:rPr>
             <w:color w:val="1F497D" w:themeColor="text2"/>
@@ -8959,7 +9012,7 @@
         <m:sSub>
           <m:sSubPr>
             <m:ctrlPr>
-              <w:del w:id="55" w:author="Maximilian Grotz" w:date="2022-05-01T20:26:00Z">
+              <w:del w:id="57" w:author="Maximilian Grotz" w:date="2022-05-01T20:26:00Z">
                 <w:rPr>
                   <w:rFonts w:ascii="Cambria Math" w:hAnsi="Cambria Math"/>
                   <w:i/>
@@ -8970,7 +9023,7 @@
           </m:sSubPr>
           <m:e>
             <m:r>
-              <w:del w:id="56" w:author="Maximilian Grotz" w:date="2022-05-01T20:26:00Z">
+              <w:del w:id="58" w:author="Maximilian Grotz" w:date="2022-05-01T20:26:00Z">
                 <w:rPr>
                   <w:rFonts w:ascii="Cambria Math" w:hAnsi="Cambria Math"/>
                   <w:color w:val="1F497D" w:themeColor="text2"/>
@@ -8981,7 +9034,7 @@
           </m:e>
           <m:sub>
             <m:r>
-              <w:del w:id="57" w:author="Maximilian Grotz" w:date="2022-05-01T20:26:00Z">
+              <w:del w:id="59" w:author="Maximilian Grotz" w:date="2022-05-01T20:26:00Z">
                 <w:rPr>
                   <w:rFonts w:ascii="Cambria Math" w:hAnsi="Cambria Math"/>
                   <w:color w:val="1F497D" w:themeColor="text2"/>
@@ -8992,7 +9045,7 @@
           </m:sub>
         </m:sSub>
       </m:oMath>
-      <w:del w:id="58" w:author="Maximilian Grotz" w:date="2022-05-01T20:26:00Z">
+      <w:del w:id="60" w:author="Maximilian Grotz" w:date="2022-05-01T20:26:00Z">
         <w:r>
           <w:rPr>
             <w:color w:val="1F497D" w:themeColor="text2"/>
@@ -9147,7 +9200,7 @@
         </w:rPr>
         <w:t xml:space="preserve">The last value (2100) has a growth rate of 0.00476, or </w:t>
       </w:r>
-      <w:del w:id="59" w:author="Maximilian Grotz" w:date="2022-05-01T20:29:00Z">
+      <w:del w:id="61" w:author="Maximilian Grotz" w:date="2022-05-01T20:29:00Z">
         <w:r>
           <w:rPr>
             <w:color w:val="1F497D" w:themeColor="text2"/>
@@ -9155,7 +9208,7 @@
           <w:delText>if rounded: 0.005</w:delText>
         </w:r>
       </w:del>
-      <w:ins w:id="60" w:author="Maximilian Grotz" w:date="2022-05-01T20:29:00Z">
+      <w:ins w:id="62" w:author="Maximilian Grotz" w:date="2022-05-01T20:29:00Z">
         <w:r>
           <w:rPr>
             <w:color w:val="1F497D" w:themeColor="text2"/>
@@ -9182,7 +9235,7 @@
         </w:rPr>
         <w:t xml:space="preserve"> of the value found in question </w:t>
       </w:r>
-      <w:ins w:id="61" w:author="Maximilian Grotz" w:date="2022-05-01T20:29:00Z">
+      <w:ins w:id="63" w:author="Maximilian Grotz" w:date="2022-05-01T20:29:00Z">
         <w:r>
           <w:rPr>
             <w:color w:val="1F497D" w:themeColor="text2"/>
@@ -9190,7 +9243,7 @@
           <w:t>c</w:t>
         </w:r>
       </w:ins>
-      <w:del w:id="62" w:author="Maximilian Grotz" w:date="2022-05-01T20:29:00Z">
+      <w:del w:id="64" w:author="Maximilian Grotz" w:date="2022-05-01T20:29:00Z">
         <w:r>
           <w:rPr>
             <w:color w:val="1F497D" w:themeColor="text2"/>
@@ -9204,7 +9257,7 @@
         </w:rPr>
         <w:t xml:space="preserve">. This difference can once again be attributed to the </w:t>
       </w:r>
-      <w:del w:id="63" w:author="Maximilian Grotz" w:date="2022-05-01T20:38:00Z">
+      <w:del w:id="65" w:author="Maximilian Grotz" w:date="2022-05-01T20:38:00Z">
         <w:r>
           <w:rPr>
             <w:color w:val="1F497D" w:themeColor="text2"/>
@@ -9212,7 +9265,7 @@
           <w:delText>abatement effort of the government</w:delText>
         </w:r>
       </w:del>
-      <w:ins w:id="64" w:author="Maximilian Grotz" w:date="2022-05-01T20:38:00Z">
+      <w:ins w:id="66" w:author="Maximilian Grotz" w:date="2022-05-01T20:38:00Z">
         <w:r>
           <w:rPr>
             <w:color w:val="1F497D" w:themeColor="text2"/>
@@ -9232,7 +9285,7 @@
         </w:rPr>
         <w:t xml:space="preserve">. </w:t>
       </w:r>
-      <w:del w:id="65" w:author="Maximilian Grotz" w:date="2022-05-01T20:38:00Z">
+      <w:del w:id="67" w:author="Maximilian Grotz" w:date="2022-05-01T20:38:00Z">
         <w:r>
           <w:rPr>
             <w:color w:val="1F497D" w:themeColor="text2"/>
@@ -9240,7 +9293,7 @@
           <w:delText>Since this value is 0</w:delText>
         </w:r>
       </w:del>
-      <w:ins w:id="66" w:author="Maximilian Grotz" w:date="2022-05-01T20:38:00Z">
+      <w:ins w:id="68" w:author="Maximilian Grotz" w:date="2022-05-01T20:38:00Z">
         <w:r>
           <w:rPr>
             <w:color w:val="1F497D" w:themeColor="text2"/>
@@ -9248,7 +9301,7 @@
           <w:t xml:space="preserve">This effect is </w:t>
         </w:r>
       </w:ins>
-      <w:ins w:id="67" w:author="Maximilian Grotz" w:date="2022-05-01T20:39:00Z">
+      <w:ins w:id="69" w:author="Maximilian Grotz" w:date="2022-05-01T20:39:00Z">
         <w:r>
           <w:rPr>
             <w:color w:val="1F497D" w:themeColor="text2"/>
@@ -9256,7 +9309,7 @@
           <w:t>aggravated</w:t>
         </w:r>
       </w:ins>
-      <w:ins w:id="68" w:author="Maximilian Grotz" w:date="2022-05-01T20:38:00Z">
+      <w:ins w:id="70" w:author="Maximilian Grotz" w:date="2022-05-01T20:38:00Z">
         <w:r>
           <w:rPr>
             <w:color w:val="1F497D" w:themeColor="text2"/>
@@ -9264,7 +9317,7 @@
           <w:t xml:space="preserve"> by</w:t>
         </w:r>
       </w:ins>
-      <w:ins w:id="69" w:author="Maximilian Grotz" w:date="2022-05-01T20:39:00Z">
+      <w:ins w:id="71" w:author="Maximilian Grotz" w:date="2022-05-01T20:39:00Z">
         <w:r>
           <w:rPr>
             <w:color w:val="1F497D" w:themeColor="text2"/>
@@ -9278,7 +9331,7 @@
           <w:t xml:space="preserve">growth rates can be attributed to </w:t>
         </w:r>
       </w:ins>
-      <w:ins w:id="70" w:author="Maximilian Grotz" w:date="2022-05-01T20:41:00Z">
+      <w:ins w:id="72" w:author="Maximilian Grotz" w:date="2022-05-01T20:41:00Z">
         <w:r>
           <w:rPr>
             <w:color w:val="1F497D" w:themeColor="text2"/>
@@ -9288,7 +9341,7 @@
       </w:ins>
       <m:oMath>
         <m:r>
-          <w:ins w:id="71" w:author="Maximilian Grotz" w:date="2022-05-01T20:41:00Z">
+          <w:ins w:id="73" w:author="Maximilian Grotz" w:date="2022-05-01T20:41:00Z">
             <w:rPr>
               <w:rFonts w:ascii="Cambria Math" w:hAnsi="Cambria Math"/>
               <w:color w:val="1F497D" w:themeColor="text2"/>
@@ -9299,7 +9352,7 @@
         <m:d>
           <m:dPr>
             <m:ctrlPr>
-              <w:ins w:id="72" w:author="Maximilian Grotz" w:date="2022-05-01T20:41:00Z">
+              <w:ins w:id="74" w:author="Maximilian Grotz" w:date="2022-05-01T20:41:00Z">
                 <w:rPr>
                   <w:rFonts w:ascii="Cambria Math" w:hAnsi="Cambria Math"/>
                   <w:i/>
@@ -9310,7 +9363,7 @@
           </m:dPr>
           <m:e>
             <m:r>
-              <w:ins w:id="73" w:author="Maximilian Grotz" w:date="2022-05-01T20:41:00Z">
+              <w:ins w:id="75" w:author="Maximilian Grotz" w:date="2022-05-01T20:41:00Z">
                 <w:rPr>
                   <w:rFonts w:ascii="Cambria Math" w:hAnsi="Cambria Math"/>
                   <w:color w:val="1F497D" w:themeColor="text2"/>
@@ -9321,7 +9374,7 @@
           </m:e>
         </m:d>
         <m:r>
-          <w:ins w:id="74" w:author="Maximilian Grotz" w:date="2022-05-01T20:41:00Z">
+          <w:ins w:id="76" w:author="Maximilian Grotz" w:date="2022-05-01T20:41:00Z">
             <w:rPr>
               <w:rFonts w:ascii="Cambria Math" w:hAnsi="Cambria Math"/>
               <w:color w:val="1F497D" w:themeColor="text2"/>
@@ -9330,7 +9383,7 @@
           </w:ins>
         </m:r>
       </m:oMath>
-      <w:ins w:id="75" w:author="Maximilian Grotz" w:date="2022-05-01T20:42:00Z">
+      <w:ins w:id="77" w:author="Maximilian Grotz" w:date="2022-05-01T20:42:00Z">
         <w:r>
           <w:rPr>
             <w:color w:val="1F497D" w:themeColor="text2"/>
@@ -9344,7 +9397,7 @@
           <w:t xml:space="preserve">GHG accumulated in the atmosphere. This causes a gradual increase in temperatures which in turn </w:t>
         </w:r>
       </w:ins>
-      <w:ins w:id="76" w:author="Maximilian Grotz" w:date="2022-05-01T20:43:00Z">
+      <w:ins w:id="78" w:author="Maximilian Grotz" w:date="2022-05-01T20:43:00Z">
         <w:r>
           <w:rPr>
             <w:color w:val="1F497D" w:themeColor="text2"/>
@@ -9364,7 +9417,7 @@
           <w:t>This causes a continuous negative effect on GDP</w:t>
         </w:r>
       </w:ins>
-      <w:ins w:id="77" w:author="Maximilian Grotz" w:date="2022-05-01T20:52:00Z">
+      <w:ins w:id="79" w:author="Maximilian Grotz" w:date="2022-05-01T20:52:00Z">
         <w:r>
           <w:rPr>
             <w:color w:val="1F497D" w:themeColor="text2"/>
@@ -9372,7 +9425,7 @@
           <w:t xml:space="preserve"> per capita</w:t>
         </w:r>
       </w:ins>
-      <w:ins w:id="78" w:author="Maximilian Grotz" w:date="2022-05-01T20:43:00Z">
+      <w:ins w:id="80" w:author="Maximilian Grotz" w:date="2022-05-01T20:43:00Z">
         <w:r>
           <w:rPr>
             <w:color w:val="1F497D" w:themeColor="text2"/>
@@ -9380,34 +9433,12 @@
           <w:t xml:space="preserve"> growth rates.</w:t>
         </w:r>
       </w:ins>
-      <w:del w:id="79" w:author="Maximilian Grotz" w:date="2022-05-01T20:43:00Z">
+      <w:del w:id="81" w:author="Maximilian Grotz" w:date="2022-05-01T20:43:00Z">
         <w:r>
           <w:rPr>
             <w:color w:val="1F497D" w:themeColor="text2"/>
           </w:rPr>
           <w:delText>, the climate keeps worsening (as more emissions are produced) and the value of damages (</w:delText>
-        </w:r>
-      </w:del>
-      <w:ins w:id="80" w:author="Maximilian Grotz" w:date="2022-05-01T20:43:00Z">
-        <w:r>
-          <w:rPr>
-            <w:color w:val="1F497D" w:themeColor="text2"/>
-          </w:rPr>
-          <w:t xml:space="preserve"> </w:t>
-        </w:r>
-      </w:ins>
-      <w:del w:id="81" w:author="Maximilian Grotz" w:date="2022-05-01T20:43:00Z">
-        <w:r>
-          <w:rPr>
-            <w:color w:val="1F497D" w:themeColor="text2"/>
-          </w:rPr>
-          <w:delText xml:space="preserve">D(t)) which depends positively </w:delText>
-        </w:r>
-        <w:r>
-          <w:rPr>
-            <w:color w:val="1F497D" w:themeColor="text2"/>
-          </w:rPr>
-          <w:delText>on T(t) which also depends positively on M(T)</w:delText>
         </w:r>
       </w:del>
       <w:ins w:id="82" w:author="Maximilian Grotz" w:date="2022-05-01T20:43:00Z">
@@ -9423,7 +9454,13 @@
           <w:rPr>
             <w:color w:val="1F497D" w:themeColor="text2"/>
           </w:rPr>
-          <w:delText xml:space="preserve"> (emissions) increases. An increase in the value of D(t) decreases the economy’s ability to grow and creates this </w:delText>
+          <w:delText xml:space="preserve">D(t)) which depends positively </w:delText>
+        </w:r>
+        <w:r>
+          <w:rPr>
+            <w:color w:val="1F497D" w:themeColor="text2"/>
+          </w:rPr>
+          <w:delText>on T(t) which also depends positively on M(T)</w:delText>
         </w:r>
       </w:del>
       <w:ins w:id="84" w:author="Maximilian Grotz" w:date="2022-05-01T20:43:00Z">
@@ -9431,6 +9468,22 @@
           <w:rPr>
             <w:color w:val="1F497D" w:themeColor="text2"/>
           </w:rPr>
+          <w:t xml:space="preserve"> </w:t>
+        </w:r>
+      </w:ins>
+      <w:del w:id="85" w:author="Maximilian Grotz" w:date="2022-05-01T20:43:00Z">
+        <w:r>
+          <w:rPr>
+            <w:color w:val="1F497D" w:themeColor="text2"/>
+          </w:rPr>
+          <w:delText xml:space="preserve"> (emissions) increases. An increase in the value of D(t) decreases the economy’s ability to grow and creates this </w:delText>
+        </w:r>
+      </w:del>
+      <w:ins w:id="86" w:author="Maximilian Grotz" w:date="2022-05-01T20:43:00Z">
+        <w:r>
+          <w:rPr>
+            <w:color w:val="1F497D" w:themeColor="text2"/>
+          </w:rPr>
           <w:t xml:space="preserve">Hence, the </w:t>
         </w:r>
       </w:ins>
@@ -9438,7 +9491,6 @@
         <w:rPr>
           <w:color w:val="1F497D" w:themeColor="text2"/>
         </w:rPr>
-        <w:lastRenderedPageBreak/>
         <w:t>growth rate that is below the long run growth rate of an economy withou</w:t>
       </w:r>
       <w:r>
@@ -10095,19 +10147,19 @@
         </w:rPr>
         <w:t xml:space="preserve"> </w:t>
       </w:r>
-      <w:commentRangeStart w:id="85"/>
+      <w:commentRangeStart w:id="87"/>
       <w:r>
         <w:rPr>
           <w:color w:val="000000"/>
         </w:rPr>
         <w:t xml:space="preserve">Compare </w:t>
       </w:r>
-      <w:commentRangeEnd w:id="85"/>
+      <w:commentRangeEnd w:id="87"/>
       <w:r>
         <w:rPr>
           <w:rStyle w:val="CommentReference"/>
         </w:rPr>
-        <w:commentReference w:id="85"/>
+        <w:commentReference w:id="87"/>
       </w:r>
       <w:r>
         <w:rPr>
@@ -10316,8 +10368,29 @@
         <w:rPr>
           <w:color w:val="1F497D" w:themeColor="text2"/>
         </w:rPr>
-        <w:t>consumption per capita is just GDP per capita multiplied by a constant. Taking logs and derivatives we find that the growth rates have to be equal.</w:t>
-      </w:r>
+        <w:t xml:space="preserve">consumption per capita is just GDP per capita multiplied by a constant. Taking logs and derivatives we find that the growth rates </w:t>
+      </w:r>
+      <w:r>
+        <w:rPr>
+          <w:color w:val="1F497D" w:themeColor="text2"/>
+        </w:rPr>
+        <w:t>must</w:t>
+      </w:r>
+      <w:r>
+        <w:rPr>
+          <w:color w:val="1F497D" w:themeColor="text2"/>
+        </w:rPr>
+        <w:t xml:space="preserve"> be equal.</w:t>
+      </w:r>
+    </w:p>
+    <w:p>
+      <w:pPr>
+        <w:rPr>
+          <w:bCs/>
+          <w:color w:val="000000"/>
+          <w:lang w:val="en-GB"/>
+        </w:rPr>
+      </w:pPr>
     </w:p>
     <w:p>
       <w:pPr>
@@ -12440,7 +12513,14 @@
           <w:bCs/>
           <w:color w:val="1F497D" w:themeColor="text2"/>
         </w:rPr>
-        <w:t xml:space="preserve">Similarly to the Solow growth model with technology growth we can rewrite </w:t>
+        <w:t>Similarly,</w:t>
+      </w:r>
+      <w:r>
+        <w:rPr>
+          <w:bCs/>
+          <w:color w:val="1F497D" w:themeColor="text2"/>
+        </w:rPr>
+        <w:t xml:space="preserve"> to the Solow growth model with technology growth we can rewrite </w:t>
       </w:r>
       <m:oMath>
         <m:r>
@@ -12477,15 +12557,7 @@
           <w:bCs/>
           <w:color w:val="1F497D" w:themeColor="text2"/>
         </w:rPr>
-        <w:t xml:space="preserve">, </w:t>
-      </w:r>
-      <w:r>
-        <w:rPr>
-          <w:bCs/>
-          <w:color w:val="1F497D" w:themeColor="text2"/>
-        </w:rPr>
-        <w:lastRenderedPageBreak/>
-        <w:t xml:space="preserve">find the </w:t>
+        <w:t xml:space="preserve">, find the </w:t>
       </w:r>
       <w:r>
         <w:rPr>
@@ -15442,7 +15514,23 @@
           <w:bCs/>
           <w:color w:val="1F497D" w:themeColor="text2"/>
         </w:rPr>
-        <w:t>the steady state value of material output per capita. As every variable in the fraction is a constant we just need to consider the growth rate of technology, which is g:</w:t>
+        <w:t xml:space="preserve">the steady state value of material output per capita. As every variable in the fraction is a </w:t>
+      </w:r>
+      <w:proofErr w:type="gramStart"/>
+      <w:r>
+        <w:rPr>
+          <w:bCs/>
+          <w:color w:val="1F497D" w:themeColor="text2"/>
+        </w:rPr>
+        <w:t>constant</w:t>
+      </w:r>
+      <w:proofErr w:type="gramEnd"/>
+      <w:r>
+        <w:rPr>
+          <w:bCs/>
+          <w:color w:val="1F497D" w:themeColor="text2"/>
+        </w:rPr>
+        <w:t xml:space="preserve"> we just need to consider the growth rate of technology, which is g:</w:t>
       </w:r>
     </w:p>
     <w:p>
@@ -16019,6 +16107,132 @@
     </w:p>
     <w:p>
       <w:pPr>
+        <w:rPr>
+          <w:color w:val="000000"/>
+        </w:rPr>
+      </w:pPr>
+    </w:p>
+    <w:p>
+      <w:pPr>
+        <w:rPr>
+          <w:color w:val="000000"/>
+        </w:rPr>
+      </w:pPr>
+    </w:p>
+    <w:p>
+      <w:pPr>
+        <w:rPr>
+          <w:color w:val="000000"/>
+        </w:rPr>
+      </w:pPr>
+    </w:p>
+    <w:p>
+      <w:pPr>
+        <w:rPr>
+          <w:color w:val="000000"/>
+        </w:rPr>
+      </w:pPr>
+    </w:p>
+    <w:p>
+      <w:pPr>
+        <w:rPr>
+          <w:color w:val="000000"/>
+        </w:rPr>
+      </w:pPr>
+    </w:p>
+    <w:p>
+      <w:pPr>
+        <w:rPr>
+          <w:color w:val="000000"/>
+        </w:rPr>
+      </w:pPr>
+    </w:p>
+    <w:p>
+      <w:pPr>
+        <w:rPr>
+          <w:color w:val="000000"/>
+        </w:rPr>
+      </w:pPr>
+    </w:p>
+    <w:p>
+      <w:pPr>
+        <w:rPr>
+          <w:color w:val="000000"/>
+        </w:rPr>
+      </w:pPr>
+    </w:p>
+    <w:p>
+      <w:pPr>
+        <w:rPr>
+          <w:color w:val="000000"/>
+        </w:rPr>
+      </w:pPr>
+    </w:p>
+    <w:p>
+      <w:pPr>
+        <w:rPr>
+          <w:color w:val="000000"/>
+        </w:rPr>
+      </w:pPr>
+    </w:p>
+    <w:p>
+      <w:pPr>
+        <w:rPr>
+          <w:color w:val="000000"/>
+        </w:rPr>
+      </w:pPr>
+    </w:p>
+    <w:p>
+      <w:pPr>
+        <w:rPr>
+          <w:color w:val="000000"/>
+        </w:rPr>
+      </w:pPr>
+    </w:p>
+    <w:p>
+      <w:pPr>
+        <w:rPr>
+          <w:color w:val="000000"/>
+        </w:rPr>
+      </w:pPr>
+    </w:p>
+    <w:p>
+      <w:pPr>
+        <w:rPr>
+          <w:color w:val="000000"/>
+        </w:rPr>
+      </w:pPr>
+    </w:p>
+    <w:p>
+      <w:pPr>
+        <w:rPr>
+          <w:color w:val="000000"/>
+        </w:rPr>
+      </w:pPr>
+    </w:p>
+    <w:p>
+      <w:pPr>
+        <w:rPr>
+          <w:color w:val="000000"/>
+        </w:rPr>
+      </w:pPr>
+    </w:p>
+    <w:p>
+      <w:pPr>
+        <w:rPr>
+          <w:color w:val="000000"/>
+        </w:rPr>
+      </w:pPr>
+    </w:p>
+    <w:p>
+      <w:pPr>
+        <w:rPr>
+          <w:color w:val="000000"/>
+        </w:rPr>
+      </w:pPr>
+    </w:p>
+    <w:p>
+      <w:pPr>
         <w:numPr>
           <w:ilvl w:val="0"/>
           <w:numId w:val="2"/>
@@ -16033,6 +16247,7 @@
           <w:b/>
           <w:color w:val="000000"/>
         </w:rPr>
+        <w:lastRenderedPageBreak/>
         <w:t>[R2]</w:t>
       </w:r>
       <w:r>
@@ -16119,7 +16334,6 @@
         <w:rPr>
           <w:noProof/>
         </w:rPr>
-        <w:lastRenderedPageBreak/>
         <w:drawing>
           <wp:inline distT="0" distB="0" distL="0" distR="0" wp14:anchorId="3AC7289A" wp14:editId="67F9D896">
             <wp:extent cx="5760720" cy="3600450"/>
@@ -16169,6 +16383,15 @@
           </wp:inline>
         </w:drawing>
       </w:r>
+    </w:p>
+    <w:p>
+      <w:pPr>
+        <w:pStyle w:val="ListParagraph"/>
+        <w:ind w:left="762"/>
+        <w:rPr>
+          <w:color w:val="000000"/>
+        </w:rPr>
+      </w:pPr>
     </w:p>
     <w:p>
       <w:pPr>
@@ -17289,7 +17512,7 @@
             </w:rPr>
             <m:t>=</m:t>
           </m:r>
-          <w:commentRangeStart w:id="86"/>
+          <w:commentRangeStart w:id="88"/>
           <m:f>
             <m:fPr>
               <m:ctrlPr>
@@ -17452,7 +17675,7 @@
               </m:sSup>
             </m:den>
           </m:f>
-          <w:commentRangeEnd w:id="86"/>
+          <w:commentRangeEnd w:id="88"/>
           <m:r>
             <m:rPr>
               <m:sty m:val="p"/>
@@ -17461,7 +17684,7 @@
               <w:rStyle w:val="CommentReference"/>
               <w:color w:val="1F497D" w:themeColor="text2"/>
             </w:rPr>
-            <w:commentReference w:id="86"/>
+            <w:commentReference w:id="88"/>
           </m:r>
           <m:r>
             <w:rPr>
@@ -19445,7 +19668,21 @@
         <w:rPr>
           <w:color w:val="1F497D" w:themeColor="text2"/>
         </w:rPr>
-        <w:t xml:space="preserve">outweighs the negative effect of abatement. The benefits of abatement, the mitigation of climate damage, only pay of in the long-run.  </w:t>
+        <w:t xml:space="preserve">outweighs the negative effect of abatement. The benefits of abatement, the mitigation of climate damage, only pay of in the </w:t>
+      </w:r>
+      <w:proofErr w:type="gramStart"/>
+      <w:r>
+        <w:rPr>
+          <w:color w:val="1F497D" w:themeColor="text2"/>
+        </w:rPr>
+        <w:t>long-run</w:t>
+      </w:r>
+      <w:proofErr w:type="gramEnd"/>
+      <w:r>
+        <w:rPr>
+          <w:color w:val="1F497D" w:themeColor="text2"/>
+        </w:rPr>
+        <w:t xml:space="preserve">.  </w:t>
       </w:r>
     </w:p>
     <w:p>
@@ -19526,7 +19763,21 @@
         <w:rPr>
           <w:color w:val="1F497D" w:themeColor="text2"/>
         </w:rPr>
-        <w:t xml:space="preserve">if one is larger than the other it will remain as such, even when discounting. The only difference is that in the long-run the absolute difference in consumption will be </w:t>
+        <w:t xml:space="preserve">if one is larger than the other it will remain as such, even when discounting. The only difference is that in the </w:t>
+      </w:r>
+      <w:proofErr w:type="gramStart"/>
+      <w:r>
+        <w:rPr>
+          <w:color w:val="1F497D" w:themeColor="text2"/>
+        </w:rPr>
+        <w:t>long-run</w:t>
+      </w:r>
+      <w:proofErr w:type="gramEnd"/>
+      <w:r>
+        <w:rPr>
+          <w:color w:val="1F497D" w:themeColor="text2"/>
+        </w:rPr>
+        <w:t xml:space="preserve"> the absolute difference in consumption will be </w:t>
       </w:r>
       <w:r>
         <w:rPr>
@@ -19539,7 +19790,21 @@
         <w:rPr>
           <w:color w:val="1F497D" w:themeColor="text2"/>
         </w:rPr>
-        <w:t>. Thus, the benefit that abatement brings in the long-run might appear smaller.</w:t>
+        <w:t xml:space="preserve">. Thus, the benefit that abatement brings in the </w:t>
+      </w:r>
+      <w:proofErr w:type="gramStart"/>
+      <w:r>
+        <w:rPr>
+          <w:color w:val="1F497D" w:themeColor="text2"/>
+        </w:rPr>
+        <w:t>long-run</w:t>
+      </w:r>
+      <w:proofErr w:type="gramEnd"/>
+      <w:r>
+        <w:rPr>
+          <w:color w:val="1F497D" w:themeColor="text2"/>
+        </w:rPr>
+        <w:t xml:space="preserve"> might appear smaller.</w:t>
       </w:r>
     </w:p>
     <w:p>
@@ -20042,7 +20307,21 @@
         <w:rPr>
           <w:color w:val="000000"/>
         </w:rPr>
-        <w:t xml:space="preserve">(e.g., the government, voter,…) </w:t>
+        <w:t xml:space="preserve">(e.g., the government, </w:t>
+      </w:r>
+      <w:proofErr w:type="gramStart"/>
+      <w:r>
+        <w:rPr>
+          <w:color w:val="000000"/>
+        </w:rPr>
+        <w:t>voter,…</w:t>
+      </w:r>
+      <w:proofErr w:type="gramEnd"/>
+      <w:r>
+        <w:rPr>
+          <w:color w:val="000000"/>
+        </w:rPr>
+        <w:t xml:space="preserve">) </w:t>
       </w:r>
       <w:r>
         <w:rPr>
@@ -20197,7 +20476,21 @@
         <w:rPr>
           <w:color w:val="1F497D" w:themeColor="text2"/>
         </w:rPr>
-        <w:t>decision maker considers this measure of future consumption in their decision making it means that they do not only take into account the present consumption, but also all future consumption up to T.</w:t>
+        <w:t xml:space="preserve">decision maker considers this measure of future consumption in their decision making it means that they do not only </w:t>
+      </w:r>
+      <w:proofErr w:type="gramStart"/>
+      <w:r>
+        <w:rPr>
+          <w:color w:val="1F497D" w:themeColor="text2"/>
+        </w:rPr>
+        <w:t>take into account</w:t>
+      </w:r>
+      <w:proofErr w:type="gramEnd"/>
+      <w:r>
+        <w:rPr>
+          <w:color w:val="1F497D" w:themeColor="text2"/>
+        </w:rPr>
+        <w:t xml:space="preserve"> the present consumption, but also all future consumption up to T.</w:t>
       </w:r>
     </w:p>
     <w:p>
@@ -21504,13 +21797,41 @@
         <w:rPr>
           <w:color w:val="1F497D" w:themeColor="text2"/>
         </w:rPr>
-        <w:t xml:space="preserve"> only outweigh the costs in the long-run. Thus, if a myopic decision maker only considers </w:t>
-      </w:r>
-      <w:r>
-        <w:rPr>
-          <w:color w:val="1F497D" w:themeColor="text2"/>
-        </w:rPr>
-        <w:t>consumption in early periods, they disregards the latter period where abatement pays off. Thus, they will decide against abatement.</w:t>
+        <w:t xml:space="preserve"> only outweigh the costs in the </w:t>
+      </w:r>
+      <w:proofErr w:type="gramStart"/>
+      <w:r>
+        <w:rPr>
+          <w:color w:val="1F497D" w:themeColor="text2"/>
+        </w:rPr>
+        <w:t>long-run</w:t>
+      </w:r>
+      <w:proofErr w:type="gramEnd"/>
+      <w:r>
+        <w:rPr>
+          <w:color w:val="1F497D" w:themeColor="text2"/>
+        </w:rPr>
+        <w:t xml:space="preserve">. Thus, if a myopic decision maker only considers </w:t>
+      </w:r>
+      <w:r>
+        <w:rPr>
+          <w:color w:val="1F497D" w:themeColor="text2"/>
+        </w:rPr>
+        <w:t xml:space="preserve">consumption in early periods, they </w:t>
+      </w:r>
+      <w:proofErr w:type="gramStart"/>
+      <w:r>
+        <w:rPr>
+          <w:color w:val="1F497D" w:themeColor="text2"/>
+        </w:rPr>
+        <w:t>disregards</w:t>
+      </w:r>
+      <w:proofErr w:type="gramEnd"/>
+      <w:r>
+        <w:rPr>
+          <w:color w:val="1F497D" w:themeColor="text2"/>
+        </w:rPr>
+        <w:t xml:space="preserve"> the latter period where abatement pays off. Thus, they will decide against abatement.</w:t>
       </w:r>
       <w:r>
         <w:rPr>
@@ -21566,7 +21887,7 @@
         </w:rPr>
         <w:t xml:space="preserve"> and explain the differences between each of the two CPV columns</w:t>
       </w:r>
-      <w:bookmarkStart w:id="87" w:name="_Ref444106857"/>
+      <w:bookmarkStart w:id="89" w:name="_Ref444106857"/>
       <w:r>
         <w:rPr>
           <w:color w:val="000000"/>
@@ -21661,19 +21982,61 @@
         <w:rPr>
           <w:color w:val="1F497D" w:themeColor="text2"/>
         </w:rPr>
-        <w:t xml:space="preserve">in simulation 3 (1) abatement costs are low in the beginning and are gradually phased in and (2) the additional damages caused by the delayed abatement are only realized in latter periods. Thus, when a decision maker only considers the early periods they will </w:t>
-      </w:r>
-      <w:r>
-        <w:rPr>
-          <w:color w:val="1F497D" w:themeColor="text2"/>
-        </w:rPr>
-        <w:t xml:space="preserve">choose the policy option of simulation 3. However, in the long-run </w:t>
-      </w:r>
-      <w:r>
-        <w:rPr>
-          <w:color w:val="1F497D" w:themeColor="text2"/>
-        </w:rPr>
-        <w:t xml:space="preserve">the abatement costs in simulation 3 catch up with the ones in simulation 2 (even though they never fully catch up). Furthermore, now the additional damages due to lower abatement are realized (e.g. </w:t>
+        <w:t xml:space="preserve">in simulation 3 (1) abatement costs are low in the beginning and are gradually phased in and (2) the additional damages caused by the delayed abatement are only realized in latter periods. Thus, when a decision maker only considers the early </w:t>
+      </w:r>
+      <w:proofErr w:type="gramStart"/>
+      <w:r>
+        <w:rPr>
+          <w:color w:val="1F497D" w:themeColor="text2"/>
+        </w:rPr>
+        <w:t>periods</w:t>
+      </w:r>
+      <w:proofErr w:type="gramEnd"/>
+      <w:r>
+        <w:rPr>
+          <w:color w:val="1F497D" w:themeColor="text2"/>
+        </w:rPr>
+        <w:t xml:space="preserve"> they will </w:t>
+      </w:r>
+      <w:r>
+        <w:rPr>
+          <w:color w:val="1F497D" w:themeColor="text2"/>
+        </w:rPr>
+        <w:t xml:space="preserve">choose the policy option of simulation 3. However, in the </w:t>
+      </w:r>
+      <w:proofErr w:type="gramStart"/>
+      <w:r>
+        <w:rPr>
+          <w:color w:val="1F497D" w:themeColor="text2"/>
+        </w:rPr>
+        <w:t>long-run</w:t>
+      </w:r>
+      <w:proofErr w:type="gramEnd"/>
+      <w:r>
+        <w:rPr>
+          <w:color w:val="1F497D" w:themeColor="text2"/>
+        </w:rPr>
+        <w:t xml:space="preserve"> </w:t>
+      </w:r>
+      <w:r>
+        <w:rPr>
+          <w:color w:val="1F497D" w:themeColor="text2"/>
+        </w:rPr>
+        <w:t>the abatement costs in simulation 3 catch up with the ones in simulation 2 (even though they never fully catch up). Furthermore, now the additional damages due to lower abatement are realized (</w:t>
+      </w:r>
+      <w:proofErr w:type="gramStart"/>
+      <w:r>
+        <w:rPr>
+          <w:color w:val="1F497D" w:themeColor="text2"/>
+        </w:rPr>
+        <w:t>e.g.</w:t>
+      </w:r>
+      <w:proofErr w:type="gramEnd"/>
+      <w:r>
+        <w:rPr>
+          <w:color w:val="1F497D" w:themeColor="text2"/>
+        </w:rPr>
+        <w:t xml:space="preserve"> </w:t>
       </w:r>
       <m:oMath>
         <m:r>
@@ -21812,7 +22175,7 @@
         </w:rPr>
       </w:pPr>
     </w:p>
-    <w:bookmarkEnd w:id="87"/>
+    <w:bookmarkEnd w:id="89"/>
     <w:p>
       <w:pPr>
         <w:numPr>
@@ -22070,7 +22433,21 @@
         <w:rPr>
           <w:color w:val="1F497D" w:themeColor="text2"/>
         </w:rPr>
-        <w:t xml:space="preserve">climatology, e.g. how exactly GHG concentration and temperature increase are connected. </w:t>
+        <w:t xml:space="preserve">climatology, </w:t>
+      </w:r>
+      <w:proofErr w:type="gramStart"/>
+      <w:r>
+        <w:rPr>
+          <w:color w:val="1F497D" w:themeColor="text2"/>
+        </w:rPr>
+        <w:t>e.g.</w:t>
+      </w:r>
+      <w:proofErr w:type="gramEnd"/>
+      <w:r>
+        <w:rPr>
+          <w:color w:val="1F497D" w:themeColor="text2"/>
+        </w:rPr>
+        <w:t xml:space="preserve"> how exactly GHG concentration and temperature increase are connected. </w:t>
       </w:r>
     </w:p>
     <w:p>
@@ -22377,7 +22754,21 @@
         <w:rPr>
           <w:color w:val="1F497D" w:themeColor="text2"/>
         </w:rPr>
-        <w:t xml:space="preserve"> that either the output used on consumption or the output used on savings/investments </w:t>
+        <w:t xml:space="preserve"> that either the output used on </w:t>
+      </w:r>
+      <w:proofErr w:type="gramStart"/>
+      <w:r>
+        <w:rPr>
+          <w:color w:val="1F497D" w:themeColor="text2"/>
+        </w:rPr>
+        <w:t>consumption</w:t>
+      </w:r>
+      <w:proofErr w:type="gramEnd"/>
+      <w:r>
+        <w:rPr>
+          <w:color w:val="1F497D" w:themeColor="text2"/>
+        </w:rPr>
+        <w:t xml:space="preserve"> or the output used on savings/investments </w:t>
       </w:r>
       <w:r>
         <w:rPr>
@@ -22431,7 +22822,21 @@
         <w:rPr>
           <w:color w:val="1F497D" w:themeColor="text2"/>
         </w:rPr>
-        <w:t xml:space="preserve">One could argue whether those sectors work as substitutes or as complements (i.e. will we always need some fossil fuels or can we fully substitute them with renewable energies. </w:t>
+        <w:t>One could argue whether those sectors work as substitutes or as complements (</w:t>
+      </w:r>
+      <w:proofErr w:type="gramStart"/>
+      <w:r>
+        <w:rPr>
+          <w:color w:val="1F497D" w:themeColor="text2"/>
+        </w:rPr>
+        <w:t>i.e.</w:t>
+      </w:r>
+      <w:proofErr w:type="gramEnd"/>
+      <w:r>
+        <w:rPr>
+          <w:color w:val="1F497D" w:themeColor="text2"/>
+        </w:rPr>
+        <w:t xml:space="preserve"> will we always need some fossil fuels or can we fully substitute them with renewable energies. </w:t>
       </w:r>
       <w:r>
         <w:rPr>
@@ -22540,7 +22945,21 @@
         <w:rPr>
           <w:color w:val="1F497D" w:themeColor="text2"/>
         </w:rPr>
-        <w:t xml:space="preserve"> from climate change is reflected in a decrease in output. </w:t>
+        <w:t xml:space="preserve"> from climate change </w:t>
+      </w:r>
+      <w:proofErr w:type="gramStart"/>
+      <w:r>
+        <w:rPr>
+          <w:color w:val="1F497D" w:themeColor="text2"/>
+        </w:rPr>
+        <w:t>is</w:t>
+      </w:r>
+      <w:proofErr w:type="gramEnd"/>
+      <w:r>
+        <w:rPr>
+          <w:color w:val="1F497D" w:themeColor="text2"/>
+        </w:rPr>
+        <w:t xml:space="preserve"> reflected in a decrease in output. </w:t>
       </w:r>
       <w:r>
         <w:rPr>
@@ -22663,7 +23082,7 @@
       </w:r>
     </w:p>
   </w:comment>
-  <w:comment w:id="51" w:author="Maximilian Grotz" w:date="2022-05-01T20:25:00Z" w:initials="MG">
+  <w:comment w:id="53" w:author="Maximilian Grotz" w:date="2022-05-01T20:25:00Z" w:initials="MG">
     <w:p>
       <w:pPr>
         <w:pStyle w:val="CommentText"/>
@@ -22679,7 +23098,7 @@
       </w:r>
     </w:p>
   </w:comment>
-  <w:comment w:id="85" w:author="Maximilian Grotz" w:date="2022-05-01T20:49:00Z" w:initials="MG">
+  <w:comment w:id="87" w:author="Maximilian Grotz" w:date="2022-05-01T20:49:00Z" w:initials="MG">
     <w:p>
       <w:pPr>
         <w:pStyle w:val="CommentText"/>
@@ -22695,7 +23114,7 @@
       </w:r>
     </w:p>
   </w:comment>
-  <w:comment w:id="86" w:author="Maximilian Grotz" w:date="2022-05-01T22:21:00Z" w:initials="MG">
+  <w:comment w:id="88" w:author="Maximilian Grotz" w:date="2022-05-01T22:21:00Z" w:initials="MG">
     <w:p>
       <w:pPr>
         <w:pStyle w:val="CommentText"/>

</xml_diff>

<commit_message>
Q_K re-edited the answer + Q_h added the e
I will go over the whole assignment once and all rigorously in the morning
</commit_message>
<xml_diff>
--- a/Assignment 2/EGI_2022_A2_2050053_2056313_2057152.docx
+++ b/Assignment 2/EGI_2022_A2_2050053_2056313_2057152.docx
@@ -8783,14 +8783,7 @@
           <w:rPr>
             <w:color w:val="1F497D" w:themeColor="text2"/>
           </w:rPr>
-          <w:t xml:space="preserve">the long-run growth rate, in our case 2%. </w:t>
-        </w:r>
-        <w:r>
-          <w:rPr>
-            <w:color w:val="1F497D" w:themeColor="text2"/>
-          </w:rPr>
-          <w:lastRenderedPageBreak/>
-          <w:t xml:space="preserve">This effect dominates up to around 2040 as it looks </w:t>
+          <w:t xml:space="preserve">the long-run growth rate, in our case 2%. This effect dominates up to around 2040 as it looks </w:t>
         </w:r>
       </w:ins>
       <w:r>
@@ -15685,49 +15678,145 @@
               <w:rFonts w:ascii="Cambria Math" w:hAnsi="Cambria Math"/>
               <w:color w:val="1F497D" w:themeColor="text2"/>
             </w:rPr>
-            <m:t>*A</m:t>
+            <m:t>*</m:t>
           </m:r>
           <m:sSup>
             <m:sSupPr>
               <m:ctrlPr>
-                <w:rPr>
-                  <w:rFonts w:ascii="Cambria Math" w:hAnsi="Cambria Math"/>
-                  <w:bCs/>
-                  <w:i/>
-                  <w:color w:val="1F497D" w:themeColor="text2"/>
-                </w:rPr>
+                <w:ins w:id="132" w:author="Abdo Nuur" w:date="2022-05-05T01:14:00Z">
+                  <w:rPr>
+                    <w:rFonts w:ascii="Cambria Math" w:hAnsi="Cambria Math"/>
+                    <w:i/>
+                    <w:color w:val="1F497D" w:themeColor="text2"/>
+                  </w:rPr>
+                </w:ins>
+              </m:ctrlPr>
+            </m:sSupPr>
+            <m:e>
+              <m:r>
+                <w:ins w:id="133" w:author="Abdo Nuur" w:date="2022-05-05T01:14:00Z">
+                  <w:rPr>
+                    <w:rFonts w:ascii="Cambria Math" w:hAnsi="Cambria Math"/>
+                    <w:color w:val="1F497D" w:themeColor="text2"/>
+                  </w:rPr>
+                  <m:t xml:space="preserve"> </m:t>
+                </w:ins>
+              </m:r>
+              <m:sSub>
+                <m:sSubPr>
+                  <m:ctrlPr>
+                    <w:ins w:id="134" w:author="Abdo Nuur" w:date="2022-05-05T01:14:00Z">
+                      <w:rPr>
+                        <w:rFonts w:ascii="Cambria Math" w:hAnsi="Cambria Math"/>
+                        <w:i/>
+                        <w:color w:val="1F497D" w:themeColor="text2"/>
+                      </w:rPr>
+                    </w:ins>
+                  </m:ctrlPr>
+                </m:sSubPr>
+                <m:e>
+                  <m:r>
+                    <w:ins w:id="135" w:author="Abdo Nuur" w:date="2022-05-05T01:14:00Z">
+                      <w:rPr>
+                        <w:rFonts w:ascii="Cambria Math" w:hAnsi="Cambria Math"/>
+                        <w:color w:val="1F497D" w:themeColor="text2"/>
+                      </w:rPr>
+                      <m:t>A</m:t>
+                    </w:ins>
+                  </m:r>
+                </m:e>
+                <m:sub>
+                  <m:r>
+                    <w:ins w:id="136" w:author="Abdo Nuur" w:date="2022-05-05T01:14:00Z">
+                      <w:rPr>
+                        <w:rFonts w:ascii="Cambria Math" w:hAnsi="Cambria Math"/>
+                        <w:color w:val="1F497D" w:themeColor="text2"/>
+                      </w:rPr>
+                      <m:t>0</m:t>
+                    </w:ins>
+                  </m:r>
+                </m:sub>
+              </m:sSub>
+              <m:r>
+                <w:ins w:id="137" w:author="Abdo Nuur" w:date="2022-05-05T01:14:00Z">
+                  <w:rPr>
+                    <w:rFonts w:ascii="Cambria Math" w:hAnsi="Cambria Math"/>
+                    <w:color w:val="1F497D" w:themeColor="text2"/>
+                  </w:rPr>
+                  <m:t xml:space="preserve"> e</m:t>
+                </w:ins>
+              </m:r>
+            </m:e>
+            <m:sup>
+              <m:r>
+                <w:ins w:id="138" w:author="Abdo Nuur" w:date="2022-05-05T01:14:00Z">
+                  <w:rPr>
+                    <w:rFonts w:ascii="Cambria Math" w:hAnsi="Cambria Math"/>
+                    <w:color w:val="1F497D" w:themeColor="text2"/>
+                  </w:rPr>
+                  <m:t>g(t-2020)</m:t>
+                </w:ins>
+              </m:r>
+            </m:sup>
+          </m:sSup>
+          <m:r>
+            <w:del w:id="139" w:author="Abdo Nuur" w:date="2022-05-05T01:14:00Z">
+              <w:rPr>
+                <w:rFonts w:ascii="Cambria Math" w:hAnsi="Cambria Math"/>
+                <w:color w:val="1F497D" w:themeColor="text2"/>
+              </w:rPr>
+              <m:t>A</m:t>
+            </w:del>
+          </m:r>
+          <m:sSup>
+            <m:sSupPr>
+              <m:ctrlPr>
+                <w:del w:id="140" w:author="Abdo Nuur" w:date="2022-05-05T01:14:00Z">
+                  <w:rPr>
+                    <w:rFonts w:ascii="Cambria Math" w:hAnsi="Cambria Math"/>
+                    <w:bCs/>
+                    <w:i/>
+                    <w:color w:val="1F497D" w:themeColor="text2"/>
+                  </w:rPr>
+                </w:del>
               </m:ctrlPr>
             </m:sSupPr>
             <m:e>
               <m:d>
                 <m:dPr>
                   <m:ctrlPr>
-                    <w:rPr>
-                      <w:rFonts w:ascii="Cambria Math" w:hAnsi="Cambria Math"/>
-                      <w:bCs/>
-                      <w:i/>
-                      <w:color w:val="1F497D" w:themeColor="text2"/>
-                    </w:rPr>
+                    <w:del w:id="141" w:author="Abdo Nuur" w:date="2022-05-05T01:14:00Z">
+                      <w:rPr>
+                        <w:rFonts w:ascii="Cambria Math" w:hAnsi="Cambria Math"/>
+                        <w:bCs/>
+                        <w:i/>
+                        <w:color w:val="1F497D" w:themeColor="text2"/>
+                      </w:rPr>
+                    </w:del>
                   </m:ctrlPr>
                 </m:dPr>
                 <m:e>
                   <m:r>
-                    <w:rPr>
-                      <w:rFonts w:ascii="Cambria Math" w:hAnsi="Cambria Math"/>
-                      <w:color w:val="1F497D" w:themeColor="text2"/>
-                    </w:rPr>
-                    <m:t>t=0</m:t>
+                    <w:del w:id="142" w:author="Abdo Nuur" w:date="2022-05-05T01:14:00Z">
+                      <w:rPr>
+                        <w:rFonts w:ascii="Cambria Math" w:hAnsi="Cambria Math"/>
+                        <w:color w:val="1F497D" w:themeColor="text2"/>
+                      </w:rPr>
+                      <m:t>t=0</m:t>
+                    </w:del>
                   </m:r>
                 </m:e>
               </m:d>
             </m:e>
             <m:sup>
               <m:r>
-                <w:rPr>
-                  <w:rFonts w:ascii="Cambria Math" w:hAnsi="Cambria Math"/>
-                  <w:color w:val="1F497D" w:themeColor="text2"/>
-                </w:rPr>
-                <m:t>gt</m:t>
+                <w:del w:id="143" w:author="Abdo Nuur" w:date="2022-05-05T01:14:00Z">
+                  <w:rPr>
+                    <w:rFonts w:ascii="Cambria Math" w:hAnsi="Cambria Math"/>
+                    <w:color w:val="1F497D" w:themeColor="text2"/>
+                  </w:rPr>
+                  <m:t>gt</m:t>
+                </w:del>
               </m:r>
             </m:sup>
           </m:sSup>
@@ -15777,7 +15866,7 @@
                       <m:sSub>
                         <m:sSubPr>
                           <m:ctrlPr>
-                            <w:ins w:id="132" w:author="Maximilian Grotz" w:date="2022-05-04T12:52:00Z">
+                            <w:ins w:id="144" w:author="Maximilian Grotz" w:date="2022-05-04T12:52:00Z">
                               <w:rPr>
                                 <w:rFonts w:ascii="Cambria Math" w:hAnsi="Cambria Math"/>
                                 <w:i/>
@@ -15788,7 +15877,7 @@
                         </m:sSubPr>
                         <m:e>
                           <m:r>
-                            <w:ins w:id="133" w:author="Maximilian Grotz" w:date="2022-05-04T12:52:00Z">
+                            <w:ins w:id="145" w:author="Maximilian Grotz" w:date="2022-05-04T12:52:00Z">
                               <w:rPr>
                                 <w:rFonts w:ascii="Cambria Math" w:hAnsi="Cambria Math"/>
                                 <w:color w:val="1F497D" w:themeColor="text2"/>
@@ -15799,7 +15888,7 @@
                         </m:e>
                         <m:sub>
                           <m:r>
-                            <w:ins w:id="134" w:author="Maximilian Grotz" w:date="2022-05-04T12:52:00Z">
+                            <w:ins w:id="146" w:author="Maximilian Grotz" w:date="2022-05-04T12:52:00Z">
                               <w:rPr>
                                 <w:rFonts w:ascii="Cambria Math" w:hAnsi="Cambria Math"/>
                                 <w:color w:val="1F497D" w:themeColor="text2"/>
@@ -15810,7 +15899,7 @@
                         </m:sub>
                       </m:sSub>
                       <m:r>
-                        <w:del w:id="135" w:author="Maximilian Grotz" w:date="2022-05-04T12:52:00Z">
+                        <w:del w:id="147" w:author="Maximilian Grotz" w:date="2022-05-04T12:52:00Z">
                           <w:rPr>
                             <w:rFonts w:ascii="Cambria Math" w:hAnsi="Cambria Math"/>
                             <w:color w:val="1F497D" w:themeColor="text2"/>
@@ -15923,42 +16012,129 @@
             </w:rPr>
             <m:t>*</m:t>
           </m:r>
+          <m:sSup>
+            <m:sSupPr>
+              <m:ctrlPr>
+                <w:ins w:id="148" w:author="Abdo Nuur" w:date="2022-05-05T01:14:00Z">
+                  <w:rPr>
+                    <w:rFonts w:ascii="Cambria Math" w:hAnsi="Cambria Math"/>
+                    <w:i/>
+                    <w:color w:val="1F497D" w:themeColor="text2"/>
+                  </w:rPr>
+                </w:ins>
+              </m:ctrlPr>
+            </m:sSupPr>
+            <m:e>
+              <m:r>
+                <w:ins w:id="149" w:author="Abdo Nuur" w:date="2022-05-05T01:14:00Z">
+                  <w:rPr>
+                    <w:rFonts w:ascii="Cambria Math" w:hAnsi="Cambria Math"/>
+                    <w:color w:val="1F497D" w:themeColor="text2"/>
+                  </w:rPr>
+                  <m:t xml:space="preserve"> </m:t>
+                </w:ins>
+              </m:r>
+              <m:sSub>
+                <m:sSubPr>
+                  <m:ctrlPr>
+                    <w:ins w:id="150" w:author="Abdo Nuur" w:date="2022-05-05T01:14:00Z">
+                      <w:rPr>
+                        <w:rFonts w:ascii="Cambria Math" w:hAnsi="Cambria Math"/>
+                        <w:i/>
+                        <w:color w:val="1F497D" w:themeColor="text2"/>
+                      </w:rPr>
+                    </w:ins>
+                  </m:ctrlPr>
+                </m:sSubPr>
+                <m:e>
+                  <m:r>
+                    <w:ins w:id="151" w:author="Abdo Nuur" w:date="2022-05-05T01:14:00Z">
+                      <w:rPr>
+                        <w:rFonts w:ascii="Cambria Math" w:hAnsi="Cambria Math"/>
+                        <w:color w:val="1F497D" w:themeColor="text2"/>
+                      </w:rPr>
+                      <m:t>A</m:t>
+                    </w:ins>
+                  </m:r>
+                </m:e>
+                <m:sub>
+                  <m:r>
+                    <w:ins w:id="152" w:author="Abdo Nuur" w:date="2022-05-05T01:14:00Z">
+                      <w:rPr>
+                        <w:rFonts w:ascii="Cambria Math" w:hAnsi="Cambria Math"/>
+                        <w:color w:val="1F497D" w:themeColor="text2"/>
+                      </w:rPr>
+                      <m:t>0</m:t>
+                    </w:ins>
+                  </m:r>
+                </m:sub>
+              </m:sSub>
+              <m:r>
+                <w:ins w:id="153" w:author="Abdo Nuur" w:date="2022-05-05T01:14:00Z">
+                  <w:rPr>
+                    <w:rFonts w:ascii="Cambria Math" w:hAnsi="Cambria Math"/>
+                    <w:color w:val="1F497D" w:themeColor="text2"/>
+                  </w:rPr>
+                  <m:t xml:space="preserve"> e</m:t>
+                </w:ins>
+              </m:r>
+            </m:e>
+            <m:sup>
+              <m:r>
+                <w:ins w:id="154" w:author="Abdo Nuur" w:date="2022-05-05T01:14:00Z">
+                  <w:rPr>
+                    <w:rFonts w:ascii="Cambria Math" w:hAnsi="Cambria Math"/>
+                    <w:color w:val="1F497D" w:themeColor="text2"/>
+                  </w:rPr>
+                  <m:t>g(t-2020)</m:t>
+                </w:ins>
+              </m:r>
+            </m:sup>
+          </m:sSup>
           <m:sSubSup>
             <m:sSubSupPr>
               <m:ctrlPr>
-                <w:rPr>
-                  <w:rFonts w:ascii="Cambria Math" w:hAnsi="Cambria Math"/>
-                  <w:bCs/>
-                  <w:i/>
-                  <w:color w:val="1F497D" w:themeColor="text2"/>
-                </w:rPr>
+                <w:del w:id="155" w:author="Abdo Nuur" w:date="2022-05-05T01:14:00Z">
+                  <w:rPr>
+                    <w:rFonts w:ascii="Cambria Math" w:hAnsi="Cambria Math"/>
+                    <w:bCs/>
+                    <w:i/>
+                    <w:color w:val="1F497D" w:themeColor="text2"/>
+                  </w:rPr>
+                </w:del>
               </m:ctrlPr>
             </m:sSubSupPr>
             <m:e>
               <m:r>
-                <w:rPr>
-                  <w:rFonts w:ascii="Cambria Math" w:hAnsi="Cambria Math"/>
-                  <w:color w:val="1F497D" w:themeColor="text2"/>
-                </w:rPr>
-                <m:t>A</m:t>
+                <w:del w:id="156" w:author="Abdo Nuur" w:date="2022-05-05T01:14:00Z">
+                  <w:rPr>
+                    <w:rFonts w:ascii="Cambria Math" w:hAnsi="Cambria Math"/>
+                    <w:color w:val="1F497D" w:themeColor="text2"/>
+                  </w:rPr>
+                  <m:t>A</m:t>
+                </w:del>
               </m:r>
             </m:e>
             <m:sub>
               <m:r>
-                <w:rPr>
-                  <w:rFonts w:ascii="Cambria Math" w:hAnsi="Cambria Math"/>
-                  <w:color w:val="1F497D" w:themeColor="text2"/>
-                </w:rPr>
-                <m:t>0</m:t>
+                <w:del w:id="157" w:author="Abdo Nuur" w:date="2022-05-05T01:14:00Z">
+                  <w:rPr>
+                    <w:rFonts w:ascii="Cambria Math" w:hAnsi="Cambria Math"/>
+                    <w:color w:val="1F497D" w:themeColor="text2"/>
+                  </w:rPr>
+                  <m:t>0</m:t>
+                </w:del>
               </m:r>
             </m:sub>
             <m:sup>
               <m:r>
-                <w:rPr>
-                  <w:rFonts w:ascii="Cambria Math" w:hAnsi="Cambria Math"/>
-                  <w:color w:val="1F497D" w:themeColor="text2"/>
-                </w:rPr>
-                <m:t>gt</m:t>
+                <w:del w:id="158" w:author="Abdo Nuur" w:date="2022-05-05T01:14:00Z">
+                  <w:rPr>
+                    <w:rFonts w:ascii="Cambria Math" w:hAnsi="Cambria Math"/>
+                    <w:color w:val="1F497D" w:themeColor="text2"/>
+                  </w:rPr>
+                  <m:t>gt</m:t>
+                </w:del>
               </m:r>
             </m:sup>
           </m:sSubSup>
@@ -16068,10 +16244,17 @@
     </w:p>
     <w:p>
       <w:pPr>
-        <w:ind w:left="762"/>
-        <w:rPr>
-          <w:bCs/>
-          <w:color w:val="1F497D" w:themeColor="text2"/>
+        <w:rPr>
+          <w:del w:id="159" w:author="Abdo Nuur" w:date="2022-05-05T01:15:00Z"/>
+          <w:color w:val="1F497D" w:themeColor="text2"/>
+          <w:rPrChange w:id="160" w:author="Abdo Nuur" w:date="2022-05-05T01:15:00Z">
+            <w:rPr>
+              <w:del w:id="161" w:author="Abdo Nuur" w:date="2022-05-05T01:15:00Z"/>
+              <w:rFonts w:ascii="Cambria Math" w:hAnsi="Cambria Math"/>
+              <w:i/>
+              <w:color w:val="1F497D" w:themeColor="text2"/>
+            </w:rPr>
+          </w:rPrChange>
         </w:rPr>
       </w:pPr>
       <m:oMathPara>
@@ -16400,42 +16583,153 @@
             </w:rPr>
             <m:t>*</m:t>
           </m:r>
+          <m:sSup>
+            <m:sSupPr>
+              <m:ctrlPr>
+                <w:ins w:id="162" w:author="Abdo Nuur" w:date="2022-05-05T01:15:00Z">
+                  <w:rPr>
+                    <w:rFonts w:ascii="Cambria Math" w:hAnsi="Cambria Math"/>
+                    <w:i/>
+                    <w:color w:val="1F497D" w:themeColor="text2"/>
+                  </w:rPr>
+                </w:ins>
+              </m:ctrlPr>
+            </m:sSupPr>
+            <m:e>
+              <m:r>
+                <w:ins w:id="163" w:author="Abdo Nuur" w:date="2022-05-05T01:15:00Z">
+                  <w:rPr>
+                    <w:rFonts w:ascii="Cambria Math" w:hAnsi="Cambria Math"/>
+                    <w:color w:val="1F497D" w:themeColor="text2"/>
+                  </w:rPr>
+                  <m:t xml:space="preserve"> </m:t>
+                </w:ins>
+              </m:r>
+              <m:sSub>
+                <m:sSubPr>
+                  <m:ctrlPr>
+                    <w:ins w:id="164" w:author="Abdo Nuur" w:date="2022-05-05T01:15:00Z">
+                      <w:rPr>
+                        <w:rFonts w:ascii="Cambria Math" w:hAnsi="Cambria Math"/>
+                        <w:i/>
+                        <w:color w:val="1F497D" w:themeColor="text2"/>
+                      </w:rPr>
+                    </w:ins>
+                  </m:ctrlPr>
+                </m:sSubPr>
+                <m:e>
+                  <m:r>
+                    <w:ins w:id="165" w:author="Abdo Nuur" w:date="2022-05-05T01:15:00Z">
+                      <w:rPr>
+                        <w:rFonts w:ascii="Cambria Math" w:hAnsi="Cambria Math"/>
+                        <w:color w:val="1F497D" w:themeColor="text2"/>
+                      </w:rPr>
+                      <m:t>A</m:t>
+                    </w:ins>
+                  </m:r>
+                </m:e>
+                <m:sub>
+                  <m:r>
+                    <w:ins w:id="166" w:author="Abdo Nuur" w:date="2022-05-05T01:15:00Z">
+                      <w:rPr>
+                        <w:rFonts w:ascii="Cambria Math" w:hAnsi="Cambria Math"/>
+                        <w:color w:val="1F497D" w:themeColor="text2"/>
+                      </w:rPr>
+                      <m:t>0</m:t>
+                    </w:ins>
+                  </m:r>
+                </m:sub>
+              </m:sSub>
+              <m:r>
+                <w:ins w:id="167" w:author="Abdo Nuur" w:date="2022-05-05T01:15:00Z">
+                  <w:rPr>
+                    <w:rFonts w:ascii="Cambria Math" w:hAnsi="Cambria Math"/>
+                    <w:color w:val="1F497D" w:themeColor="text2"/>
+                  </w:rPr>
+                  <m:t xml:space="preserve"> e</m:t>
+                </w:ins>
+              </m:r>
+            </m:e>
+            <m:sup>
+              <m:r>
+                <w:ins w:id="168" w:author="Abdo Nuur" w:date="2022-05-05T01:15:00Z">
+                  <w:rPr>
+                    <w:rFonts w:ascii="Cambria Math" w:hAnsi="Cambria Math"/>
+                    <w:color w:val="1F497D" w:themeColor="text2"/>
+                  </w:rPr>
+                  <m:t>g</m:t>
+                </w:ins>
+              </m:r>
+              <m:d>
+                <m:dPr>
+                  <m:ctrlPr>
+                    <w:ins w:id="169" w:author="Abdo Nuur" w:date="2022-05-05T01:15:00Z">
+                      <w:rPr>
+                        <w:rFonts w:ascii="Cambria Math" w:hAnsi="Cambria Math"/>
+                        <w:i/>
+                        <w:color w:val="1F497D" w:themeColor="text2"/>
+                      </w:rPr>
+                    </w:ins>
+                  </m:ctrlPr>
+                </m:dPr>
+                <m:e>
+                  <m:r>
+                    <w:ins w:id="170" w:author="Abdo Nuur" w:date="2022-05-05T01:15:00Z">
+                      <w:rPr>
+                        <w:rFonts w:ascii="Cambria Math" w:hAnsi="Cambria Math"/>
+                        <w:color w:val="1F497D" w:themeColor="text2"/>
+                      </w:rPr>
+                      <m:t>t-2020</m:t>
+                    </w:ins>
+                  </m:r>
+                </m:e>
+              </m:d>
+            </m:sup>
+          </m:sSup>
           <m:sSubSup>
             <m:sSubSupPr>
               <m:ctrlPr>
-                <w:rPr>
-                  <w:rFonts w:ascii="Cambria Math" w:hAnsi="Cambria Math"/>
-                  <w:bCs/>
-                  <w:i/>
-                  <w:color w:val="1F497D" w:themeColor="text2"/>
-                </w:rPr>
+                <w:del w:id="171" w:author="Abdo Nuur" w:date="2022-05-05T01:15:00Z">
+                  <w:rPr>
+                    <w:rFonts w:ascii="Cambria Math" w:hAnsi="Cambria Math"/>
+                    <w:bCs/>
+                    <w:i/>
+                    <w:color w:val="1F497D" w:themeColor="text2"/>
+                  </w:rPr>
+                </w:del>
               </m:ctrlPr>
             </m:sSubSupPr>
             <m:e>
               <m:r>
-                <w:rPr>
-                  <w:rFonts w:ascii="Cambria Math" w:hAnsi="Cambria Math"/>
-                  <w:color w:val="1F497D" w:themeColor="text2"/>
-                </w:rPr>
-                <m:t>A</m:t>
+                <w:del w:id="172" w:author="Abdo Nuur" w:date="2022-05-05T01:15:00Z">
+                  <w:rPr>
+                    <w:rFonts w:ascii="Cambria Math" w:hAnsi="Cambria Math"/>
+                    <w:color w:val="1F497D" w:themeColor="text2"/>
+                  </w:rPr>
+                  <m:t>A</m:t>
+                </w:del>
               </m:r>
             </m:e>
             <m:sub>
               <m:r>
-                <w:rPr>
-                  <w:rFonts w:ascii="Cambria Math" w:hAnsi="Cambria Math"/>
-                  <w:color w:val="1F497D" w:themeColor="text2"/>
-                </w:rPr>
-                <m:t>0</m:t>
+                <w:del w:id="173" w:author="Abdo Nuur" w:date="2022-05-05T01:15:00Z">
+                  <w:rPr>
+                    <w:rFonts w:ascii="Cambria Math" w:hAnsi="Cambria Math"/>
+                    <w:color w:val="1F497D" w:themeColor="text2"/>
+                  </w:rPr>
+                  <m:t>0</m:t>
+                </w:del>
               </m:r>
             </m:sub>
             <m:sup>
               <m:r>
-                <w:rPr>
-                  <w:rFonts w:ascii="Cambria Math" w:hAnsi="Cambria Math"/>
-                  <w:color w:val="1F497D" w:themeColor="text2"/>
-                </w:rPr>
-                <m:t>gt</m:t>
+                <w:del w:id="174" w:author="Abdo Nuur" w:date="2022-05-05T01:15:00Z">
+                  <w:rPr>
+                    <w:rFonts w:ascii="Cambria Math" w:hAnsi="Cambria Math"/>
+                    <w:color w:val="1F497D" w:themeColor="text2"/>
+                  </w:rPr>
+                  <m:t>gt</m:t>
+                </w:del>
               </m:r>
             </m:sup>
           </m:sSubSup>
@@ -16446,7 +16740,17 @@
       <w:pPr>
         <w:ind w:left="762"/>
         <w:rPr>
-          <w:del w:id="136" w:author="Maximilian Grotz" w:date="2022-05-04T12:54:00Z"/>
+          <w:ins w:id="175" w:author="Abdo Nuur" w:date="2022-05-05T01:15:00Z"/>
+          <w:bCs/>
+          <w:color w:val="1F497D" w:themeColor="text2"/>
+        </w:rPr>
+      </w:pPr>
+    </w:p>
+    <w:p>
+      <w:pPr>
+        <w:ind w:left="762"/>
+        <w:rPr>
+          <w:del w:id="176" w:author="Maximilian Grotz" w:date="2022-05-04T12:54:00Z"/>
           <w:bCs/>
           <w:color w:val="1F497D" w:themeColor="text2"/>
         </w:rPr>
@@ -16558,10 +16862,10 @@
       <w:pPr>
         <w:ind w:left="762"/>
         <w:rPr>
-          <w:del w:id="137" w:author="Maximilian Grotz" w:date="2022-05-04T12:54:00Z"/>
-          <w:color w:val="000000"/>
-        </w:rPr>
-        <w:pPrChange w:id="138" w:author="Maximilian Grotz" w:date="2022-05-04T12:54:00Z">
+          <w:del w:id="177" w:author="Maximilian Grotz" w:date="2022-05-04T12:54:00Z"/>
+          <w:color w:val="000000"/>
+        </w:rPr>
+        <w:pPrChange w:id="178" w:author="Maximilian Grotz" w:date="2022-05-04T12:54:00Z">
           <w:pPr/>
         </w:pPrChange>
       </w:pPr>
@@ -16569,127 +16873,127 @@
     <w:p>
       <w:pPr>
         <w:rPr>
-          <w:del w:id="139" w:author="Maximilian Grotz" w:date="2022-05-04T12:54:00Z"/>
-          <w:color w:val="000000"/>
-        </w:rPr>
-      </w:pPr>
-    </w:p>
-    <w:p>
-      <w:pPr>
-        <w:rPr>
-          <w:del w:id="140" w:author="Maximilian Grotz" w:date="2022-05-04T12:54:00Z"/>
-          <w:color w:val="000000"/>
-        </w:rPr>
-      </w:pPr>
-    </w:p>
-    <w:p>
-      <w:pPr>
-        <w:rPr>
-          <w:del w:id="141" w:author="Maximilian Grotz" w:date="2022-05-04T12:54:00Z"/>
-          <w:color w:val="000000"/>
-        </w:rPr>
-      </w:pPr>
-    </w:p>
-    <w:p>
-      <w:pPr>
-        <w:rPr>
-          <w:del w:id="142" w:author="Maximilian Grotz" w:date="2022-05-04T12:54:00Z"/>
-          <w:color w:val="000000"/>
-        </w:rPr>
-      </w:pPr>
-    </w:p>
-    <w:p>
-      <w:pPr>
-        <w:rPr>
-          <w:del w:id="143" w:author="Maximilian Grotz" w:date="2022-05-04T12:54:00Z"/>
-          <w:color w:val="000000"/>
-        </w:rPr>
-      </w:pPr>
-    </w:p>
-    <w:p>
-      <w:pPr>
-        <w:rPr>
-          <w:del w:id="144" w:author="Maximilian Grotz" w:date="2022-05-04T12:54:00Z"/>
-          <w:color w:val="000000"/>
-        </w:rPr>
-      </w:pPr>
-    </w:p>
-    <w:p>
-      <w:pPr>
-        <w:rPr>
-          <w:del w:id="145" w:author="Maximilian Grotz" w:date="2022-05-04T12:54:00Z"/>
-          <w:color w:val="000000"/>
-        </w:rPr>
-      </w:pPr>
-    </w:p>
-    <w:p>
-      <w:pPr>
-        <w:rPr>
-          <w:del w:id="146" w:author="Maximilian Grotz" w:date="2022-05-04T12:54:00Z"/>
-          <w:color w:val="000000"/>
-        </w:rPr>
-      </w:pPr>
-    </w:p>
-    <w:p>
-      <w:pPr>
-        <w:rPr>
-          <w:del w:id="147" w:author="Maximilian Grotz" w:date="2022-05-04T12:54:00Z"/>
-          <w:color w:val="000000"/>
-        </w:rPr>
-      </w:pPr>
-    </w:p>
-    <w:p>
-      <w:pPr>
-        <w:rPr>
-          <w:del w:id="148" w:author="Maximilian Grotz" w:date="2022-05-04T12:54:00Z"/>
-          <w:color w:val="000000"/>
-        </w:rPr>
-      </w:pPr>
-    </w:p>
-    <w:p>
-      <w:pPr>
-        <w:rPr>
-          <w:del w:id="149" w:author="Maximilian Grotz" w:date="2022-05-04T12:54:00Z"/>
-          <w:color w:val="000000"/>
-        </w:rPr>
-      </w:pPr>
-    </w:p>
-    <w:p>
-      <w:pPr>
-        <w:rPr>
-          <w:del w:id="150" w:author="Maximilian Grotz" w:date="2022-05-04T12:54:00Z"/>
-          <w:color w:val="000000"/>
-        </w:rPr>
-      </w:pPr>
-    </w:p>
-    <w:p>
-      <w:pPr>
-        <w:rPr>
-          <w:del w:id="151" w:author="Maximilian Grotz" w:date="2022-05-04T12:54:00Z"/>
-          <w:color w:val="000000"/>
-        </w:rPr>
-      </w:pPr>
-    </w:p>
-    <w:p>
-      <w:pPr>
-        <w:rPr>
-          <w:del w:id="152" w:author="Maximilian Grotz" w:date="2022-05-04T12:54:00Z"/>
-          <w:color w:val="000000"/>
-        </w:rPr>
-      </w:pPr>
-    </w:p>
-    <w:p>
-      <w:pPr>
-        <w:rPr>
-          <w:del w:id="153" w:author="Maximilian Grotz" w:date="2022-05-04T12:54:00Z"/>
-          <w:color w:val="000000"/>
-        </w:rPr>
-      </w:pPr>
-    </w:p>
-    <w:p>
-      <w:pPr>
-        <w:rPr>
-          <w:del w:id="154" w:author="Maximilian Grotz" w:date="2022-05-04T12:54:00Z"/>
+          <w:del w:id="179" w:author="Maximilian Grotz" w:date="2022-05-04T12:54:00Z"/>
+          <w:color w:val="000000"/>
+        </w:rPr>
+      </w:pPr>
+    </w:p>
+    <w:p>
+      <w:pPr>
+        <w:rPr>
+          <w:del w:id="180" w:author="Maximilian Grotz" w:date="2022-05-04T12:54:00Z"/>
+          <w:color w:val="000000"/>
+        </w:rPr>
+      </w:pPr>
+    </w:p>
+    <w:p>
+      <w:pPr>
+        <w:rPr>
+          <w:del w:id="181" w:author="Maximilian Grotz" w:date="2022-05-04T12:54:00Z"/>
+          <w:color w:val="000000"/>
+        </w:rPr>
+      </w:pPr>
+    </w:p>
+    <w:p>
+      <w:pPr>
+        <w:rPr>
+          <w:del w:id="182" w:author="Maximilian Grotz" w:date="2022-05-04T12:54:00Z"/>
+          <w:color w:val="000000"/>
+        </w:rPr>
+      </w:pPr>
+    </w:p>
+    <w:p>
+      <w:pPr>
+        <w:rPr>
+          <w:del w:id="183" w:author="Maximilian Grotz" w:date="2022-05-04T12:54:00Z"/>
+          <w:color w:val="000000"/>
+        </w:rPr>
+      </w:pPr>
+    </w:p>
+    <w:p>
+      <w:pPr>
+        <w:rPr>
+          <w:del w:id="184" w:author="Maximilian Grotz" w:date="2022-05-04T12:54:00Z"/>
+          <w:color w:val="000000"/>
+        </w:rPr>
+      </w:pPr>
+    </w:p>
+    <w:p>
+      <w:pPr>
+        <w:rPr>
+          <w:del w:id="185" w:author="Maximilian Grotz" w:date="2022-05-04T12:54:00Z"/>
+          <w:color w:val="000000"/>
+        </w:rPr>
+      </w:pPr>
+    </w:p>
+    <w:p>
+      <w:pPr>
+        <w:rPr>
+          <w:del w:id="186" w:author="Maximilian Grotz" w:date="2022-05-04T12:54:00Z"/>
+          <w:color w:val="000000"/>
+        </w:rPr>
+      </w:pPr>
+    </w:p>
+    <w:p>
+      <w:pPr>
+        <w:rPr>
+          <w:del w:id="187" w:author="Maximilian Grotz" w:date="2022-05-04T12:54:00Z"/>
+          <w:color w:val="000000"/>
+        </w:rPr>
+      </w:pPr>
+    </w:p>
+    <w:p>
+      <w:pPr>
+        <w:rPr>
+          <w:del w:id="188" w:author="Maximilian Grotz" w:date="2022-05-04T12:54:00Z"/>
+          <w:color w:val="000000"/>
+        </w:rPr>
+      </w:pPr>
+    </w:p>
+    <w:p>
+      <w:pPr>
+        <w:rPr>
+          <w:del w:id="189" w:author="Maximilian Grotz" w:date="2022-05-04T12:54:00Z"/>
+          <w:color w:val="000000"/>
+        </w:rPr>
+      </w:pPr>
+    </w:p>
+    <w:p>
+      <w:pPr>
+        <w:rPr>
+          <w:del w:id="190" w:author="Maximilian Grotz" w:date="2022-05-04T12:54:00Z"/>
+          <w:color w:val="000000"/>
+        </w:rPr>
+      </w:pPr>
+    </w:p>
+    <w:p>
+      <w:pPr>
+        <w:rPr>
+          <w:del w:id="191" w:author="Maximilian Grotz" w:date="2022-05-04T12:54:00Z"/>
+          <w:color w:val="000000"/>
+        </w:rPr>
+      </w:pPr>
+    </w:p>
+    <w:p>
+      <w:pPr>
+        <w:rPr>
+          <w:del w:id="192" w:author="Maximilian Grotz" w:date="2022-05-04T12:54:00Z"/>
+          <w:color w:val="000000"/>
+        </w:rPr>
+      </w:pPr>
+    </w:p>
+    <w:p>
+      <w:pPr>
+        <w:rPr>
+          <w:del w:id="193" w:author="Maximilian Grotz" w:date="2022-05-04T12:54:00Z"/>
+          <w:color w:val="000000"/>
+        </w:rPr>
+      </w:pPr>
+    </w:p>
+    <w:p>
+      <w:pPr>
+        <w:rPr>
+          <w:del w:id="194" w:author="Maximilian Grotz" w:date="2022-05-04T12:54:00Z"/>
           <w:color w:val="000000"/>
         </w:rPr>
       </w:pPr>
@@ -17589,6 +17893,7 @@
     <w:p>
       <w:pPr>
         <w:rPr>
+          <w:del w:id="195" w:author="Abdo Nuur" w:date="2022-05-05T01:08:00Z"/>
           <w:color w:val="000000"/>
         </w:rPr>
       </w:pPr>
@@ -17989,7 +18294,7 @@
             </w:rPr>
             <m:t>=</m:t>
           </m:r>
-          <w:commentRangeStart w:id="155"/>
+          <w:commentRangeStart w:id="196"/>
           <m:f>
             <m:fPr>
               <m:ctrlPr>
@@ -18152,7 +18457,7 @@
               </m:sSup>
             </m:den>
           </m:f>
-          <w:commentRangeEnd w:id="155"/>
+          <w:commentRangeEnd w:id="196"/>
           <m:r>
             <m:rPr>
               <m:sty m:val="p"/>
@@ -18161,7 +18466,7 @@
               <w:rStyle w:val="CommentReference"/>
               <w:color w:val="1F497D" w:themeColor="text2"/>
             </w:rPr>
-            <w:commentReference w:id="155"/>
+            <w:commentReference w:id="196"/>
           </m:r>
           <m:r>
             <w:rPr>
@@ -18375,7 +18680,7 @@
               <m:limLow>
                 <m:limLowPr>
                   <m:ctrlPr>
-                    <w:ins w:id="156" w:author="Maximilian Grotz" w:date="2022-05-04T12:59:00Z">
+                    <w:ins w:id="197" w:author="Maximilian Grotz" w:date="2022-05-04T12:59:00Z">
                       <w:rPr>
                         <w:rFonts w:ascii="Cambria Math" w:hAnsi="Cambria Math"/>
                         <w:i/>
@@ -18386,7 +18691,7 @@
                 </m:limLowPr>
                 <m:e>
                   <m:r>
-                    <w:ins w:id="157" w:author="Maximilian Grotz" w:date="2022-05-04T12:59:00Z">
+                    <w:ins w:id="198" w:author="Maximilian Grotz" w:date="2022-05-04T12:59:00Z">
                       <m:rPr>
                         <m:sty m:val="p"/>
                       </m:rPr>
@@ -18400,7 +18705,7 @@
                 </m:e>
                 <m:lim>
                   <m:r>
-                    <w:ins w:id="158" w:author="Maximilian Grotz" w:date="2022-05-04T12:59:00Z">
+                    <w:ins w:id="199" w:author="Maximilian Grotz" w:date="2022-05-04T12:59:00Z">
                       <w:rPr>
                         <w:rFonts w:ascii="Cambria Math" w:hAnsi="Cambria Math"/>
                         <w:color w:val="1F497D" w:themeColor="text2"/>
@@ -18431,74 +18736,109 @@
                 </m:num>
                 <m:den>
                   <m:r>
-                    <w:rPr>
-                      <w:rFonts w:ascii="Cambria Math" w:hAnsi="Cambria Math"/>
-                      <w:color w:val="1F497D" w:themeColor="text2"/>
-                    </w:rPr>
-                    <m:t>1+</m:t>
+                    <w:ins w:id="200" w:author="Abdo Nuur" w:date="2022-05-05T01:06:00Z">
+                      <w:rPr>
+                        <w:rFonts w:ascii="Cambria Math" w:hAnsi="Cambria Math"/>
+                        <w:color w:val="1F497D" w:themeColor="text2"/>
+                      </w:rPr>
+                      <m:t>1</m:t>
+                    </w:ins>
+                  </m:r>
+                  <m:r>
+                    <w:del w:id="201" w:author="Abdo Nuur" w:date="2022-05-05T01:06:00Z">
+                      <w:rPr>
+                        <w:rFonts w:ascii="Cambria Math" w:hAnsi="Cambria Math"/>
+                        <w:color w:val="1F497D" w:themeColor="text2"/>
+                      </w:rPr>
+                      <m:t>1</m:t>
+                    </w:del>
+                  </m:r>
+                  <m:r>
+                    <w:ins w:id="202" w:author="Abdo Nuur" w:date="2022-05-05T01:06:00Z">
+                      <w:rPr>
+                        <w:rFonts w:ascii="Cambria Math" w:hAnsi="Cambria Math"/>
+                        <w:color w:val="1F497D" w:themeColor="text2"/>
+                      </w:rPr>
+                      <m:t>+</m:t>
+                    </w:ins>
+                  </m:r>
+                  <m:r>
+                    <w:del w:id="203" w:author="Abdo Nuur" w:date="2022-05-05T01:06:00Z">
+                      <w:rPr>
+                        <w:rFonts w:ascii="Cambria Math" w:hAnsi="Cambria Math"/>
+                        <w:color w:val="1F497D" w:themeColor="text2"/>
+                      </w:rPr>
+                      <m:t>+</m:t>
+                    </w:del>
+                  </m:r>
+                  <m:r>
+                    <w:ins w:id="204" w:author="Abdo Nuur" w:date="2022-05-05T01:06:00Z">
+                      <w:rPr>
+                        <w:rFonts w:ascii="Cambria Math" w:hAnsi="Cambria Math"/>
+                        <w:color w:val="1F497D" w:themeColor="text2"/>
+                      </w:rPr>
+                      <m:t xml:space="preserve"> </m:t>
+                    </w:ins>
                   </m:r>
                   <m:sSup>
                     <m:sSupPr>
                       <m:ctrlPr>
-                        <w:rPr>
-                          <w:rFonts w:ascii="Cambria Math" w:hAnsi="Cambria Math"/>
-                          <w:i/>
-                          <w:color w:val="1F497D" w:themeColor="text2"/>
-                        </w:rPr>
+                        <w:ins w:id="205" w:author="Abdo Nuur" w:date="2022-05-05T01:06:00Z">
+                          <w:rPr>
+                            <w:rFonts w:ascii="Cambria Math" w:hAnsi="Cambria Math"/>
+                            <w:i/>
+                            <w:color w:val="1F497D" w:themeColor="text2"/>
+                          </w:rPr>
+                        </w:ins>
                       </m:ctrlPr>
                     </m:sSupPr>
                     <m:e>
                       <m:r>
-                        <w:rPr>
-                          <w:rFonts w:ascii="Cambria Math" w:hAnsi="Cambria Math"/>
-                          <w:color w:val="1F497D" w:themeColor="text2"/>
-                        </w:rPr>
-                        <m:t>e</m:t>
+                        <w:ins w:id="206" w:author="Abdo Nuur" w:date="2022-05-05T01:06:00Z">
+                          <w:rPr>
+                            <w:rFonts w:ascii="Cambria Math" w:hAnsi="Cambria Math"/>
+                            <w:color w:val="1F497D" w:themeColor="text2"/>
+                          </w:rPr>
+                          <m:t>e</m:t>
+                        </w:ins>
                       </m:r>
                     </m:e>
                     <m:sup>
                       <m:r>
-                        <w:rPr>
-                          <w:rFonts w:ascii="Cambria Math" w:hAnsi="Cambria Math"/>
-                          <w:color w:val="1F497D" w:themeColor="text2"/>
-                        </w:rPr>
-                        <m:t>2020η</m:t>
+                        <w:ins w:id="207" w:author="Abdo Nuur" w:date="2022-05-05T01:07:00Z">
+                          <w:rPr>
+                            <w:rFonts w:ascii="Cambria Math" w:hAnsi="Cambria Math"/>
+                            <w:color w:val="1F497D" w:themeColor="text2"/>
+                          </w:rPr>
+                          <m:t>η</m:t>
+                        </w:ins>
                       </m:r>
-                    </m:sup>
-                  </m:sSup>
-                  <m:r>
-                    <w:rPr>
-                      <w:rFonts w:ascii="Cambria Math" w:hAnsi="Cambria Math"/>
-                      <w:color w:val="1F497D" w:themeColor="text2"/>
-                    </w:rPr>
-                    <m:t>*</m:t>
-                  </m:r>
-                  <m:sSup>
-                    <m:sSupPr>
-                      <m:ctrlPr>
-                        <w:rPr>
-                          <w:rFonts w:ascii="Cambria Math" w:hAnsi="Cambria Math"/>
-                          <w:i/>
-                          <w:color w:val="1F497D" w:themeColor="text2"/>
-                        </w:rPr>
-                      </m:ctrlPr>
-                    </m:sSupPr>
-                    <m:e>
                       <m:r>
-                        <w:rPr>
-                          <w:rFonts w:ascii="Cambria Math" w:hAnsi="Cambria Math"/>
-                          <w:color w:val="1F497D" w:themeColor="text2"/>
-                        </w:rPr>
-                        <m:t>e</m:t>
+                        <w:ins w:id="208" w:author="Abdo Nuur" w:date="2022-05-05T01:08:00Z">
+                          <w:rPr>
+                            <w:rFonts w:ascii="Cambria Math" w:hAnsi="Cambria Math"/>
+                            <w:color w:val="1F497D" w:themeColor="text2"/>
+                          </w:rPr>
+                          <m:t>*(</m:t>
+                        </w:ins>
                       </m:r>
-                    </m:e>
-                    <m:sup>
                       <m:r>
-                        <w:rPr>
-                          <w:rFonts w:ascii="Cambria Math" w:hAnsi="Cambria Math"/>
-                          <w:color w:val="1F497D" w:themeColor="text2"/>
-                        </w:rPr>
-                        <m:t>-ηt</m:t>
+                        <w:ins w:id="209" w:author="Abdo Nuur" w:date="2022-05-05T01:07:00Z">
+                          <w:rPr>
+                            <w:rFonts w:ascii="Cambria Math" w:hAnsi="Cambria Math"/>
+                            <w:color w:val="1F497D" w:themeColor="text2"/>
+                          </w:rPr>
+                          <m:t>-∞</m:t>
+                        </w:ins>
+                      </m:r>
+                      <m:r>
+                        <w:ins w:id="210" w:author="Abdo Nuur" w:date="2022-05-05T01:08:00Z">
+                          <w:rPr>
+                            <w:rFonts w:ascii="Cambria Math" w:hAnsi="Cambria Math"/>
+                            <w:color w:val="1F497D" w:themeColor="text2"/>
+                          </w:rPr>
+                          <m:t>)</m:t>
+                        </w:ins>
                       </m:r>
                     </m:sup>
                   </m:sSup>
@@ -18514,7 +18854,7 @@
               <m:limLow>
                 <m:limLowPr>
                   <m:ctrlPr>
-                    <w:ins w:id="159" w:author="Maximilian Grotz" w:date="2022-05-04T12:59:00Z">
+                    <w:ins w:id="211" w:author="Abdo Nuur" w:date="2022-05-05T01:07:00Z">
                       <w:rPr>
                         <w:rFonts w:ascii="Cambria Math" w:hAnsi="Cambria Math"/>
                         <w:i/>
@@ -18525,7 +18865,7 @@
                 </m:limLowPr>
                 <m:e>
                   <m:r>
-                    <w:ins w:id="160" w:author="Maximilian Grotz" w:date="2022-05-04T12:59:00Z">
+                    <w:ins w:id="212" w:author="Abdo Nuur" w:date="2022-05-05T01:07:00Z">
                       <m:rPr>
                         <m:sty m:val="p"/>
                       </m:rPr>
@@ -18539,7 +18879,7 @@
                 </m:e>
                 <m:lim>
                   <m:r>
-                    <w:ins w:id="161" w:author="Maximilian Grotz" w:date="2022-05-04T12:59:00Z">
+                    <w:ins w:id="213" w:author="Abdo Nuur" w:date="2022-05-05T01:07:00Z">
                       <w:rPr>
                         <w:rFonts w:ascii="Cambria Math" w:hAnsi="Cambria Math"/>
                         <w:color w:val="1F497D" w:themeColor="text2"/>
@@ -18552,170 +18892,294 @@
               <m:f>
                 <m:fPr>
                   <m:ctrlPr>
-                    <w:rPr>
-                      <w:rFonts w:ascii="Cambria Math" w:hAnsi="Cambria Math"/>
-                      <w:i/>
-                      <w:color w:val="1F497D" w:themeColor="text2"/>
-                    </w:rPr>
+                    <w:ins w:id="214" w:author="Abdo Nuur" w:date="2022-05-05T01:07:00Z">
+                      <w:rPr>
+                        <w:rFonts w:ascii="Cambria Math" w:hAnsi="Cambria Math"/>
+                        <w:i/>
+                        <w:color w:val="1F497D" w:themeColor="text2"/>
+                      </w:rPr>
+                    </w:ins>
                   </m:ctrlPr>
                 </m:fPr>
                 <m:num>
                   <m:r>
-                    <w:rPr>
-                      <w:rFonts w:ascii="Cambria Math" w:hAnsi="Cambria Math"/>
-                      <w:color w:val="1F497D" w:themeColor="text2"/>
-                    </w:rPr>
-                    <m:t>ω</m:t>
+                    <w:ins w:id="215" w:author="Abdo Nuur" w:date="2022-05-05T01:07:00Z">
+                      <w:rPr>
+                        <w:rFonts w:ascii="Cambria Math" w:hAnsi="Cambria Math"/>
+                        <w:color w:val="1F497D" w:themeColor="text2"/>
+                      </w:rPr>
+                      <m:t>ω</m:t>
+                    </w:ins>
                   </m:r>
                 </m:num>
                 <m:den>
                   <m:r>
-                    <w:rPr>
-                      <w:rFonts w:ascii="Cambria Math" w:hAnsi="Cambria Math"/>
-                      <w:color w:val="1F497D" w:themeColor="text2"/>
-                    </w:rPr>
-                    <m:t>1+</m:t>
+                    <w:ins w:id="216" w:author="Abdo Nuur" w:date="2022-05-05T01:07:00Z">
+                      <w:rPr>
+                        <w:rFonts w:ascii="Cambria Math" w:hAnsi="Cambria Math"/>
+                        <w:color w:val="1F497D" w:themeColor="text2"/>
+                      </w:rPr>
+                      <m:t xml:space="preserve">1+ </m:t>
+                    </w:ins>
                   </m:r>
-                  <m:sSup>
-                    <m:sSupPr>
-                      <m:ctrlPr>
+                  <m:r>
+                    <w:ins w:id="217" w:author="Abdo Nuur" w:date="2022-05-05T01:07:00Z">
+                      <w:rPr>
+                        <w:rFonts w:ascii="Cambria Math" w:hAnsi="Cambria Math"/>
+                        <w:color w:val="1F497D" w:themeColor="text2"/>
+                      </w:rPr>
+                      <m:t>0</m:t>
+                    </w:ins>
+                  </m:r>
+                </m:den>
+              </m:f>
+              <m:limLow>
+                <m:limLowPr>
+                  <m:ctrlPr>
+                    <w:ins w:id="218" w:author="Maximilian Grotz" w:date="2022-05-04T12:59:00Z">
+                      <w:del w:id="219" w:author="Abdo Nuur" w:date="2022-05-05T01:07:00Z">
                         <w:rPr>
                           <w:rFonts w:ascii="Cambria Math" w:hAnsi="Cambria Math"/>
                           <w:i/>
                           <w:color w:val="1F497D" w:themeColor="text2"/>
                         </w:rPr>
+                      </w:del>
+                    </w:ins>
+                  </m:ctrlPr>
+                </m:limLowPr>
+                <m:e>
+                  <m:r>
+                    <w:ins w:id="220" w:author="Maximilian Grotz" w:date="2022-05-04T12:59:00Z">
+                      <w:del w:id="221" w:author="Abdo Nuur" w:date="2022-05-05T01:07:00Z">
+                        <m:rPr>
+                          <m:sty m:val="p"/>
+                        </m:rPr>
+                        <w:rPr>
+                          <w:rFonts w:ascii="Cambria Math" w:hAnsi="Cambria Math"/>
+                          <w:color w:val="1F497D" w:themeColor="text2"/>
+                        </w:rPr>
+                        <m:t>lim</m:t>
+                      </w:del>
+                    </w:ins>
+                  </m:r>
+                </m:e>
+                <m:lim>
+                  <m:r>
+                    <w:ins w:id="222" w:author="Maximilian Grotz" w:date="2022-05-04T12:59:00Z">
+                      <w:del w:id="223" w:author="Abdo Nuur" w:date="2022-05-05T01:07:00Z">
+                        <w:rPr>
+                          <w:rFonts w:ascii="Cambria Math" w:hAnsi="Cambria Math"/>
+                          <w:color w:val="1F497D" w:themeColor="text2"/>
+                        </w:rPr>
+                        <m:t>t→∞</m:t>
+                      </w:del>
+                    </w:ins>
+                  </m:r>
+                </m:lim>
+              </m:limLow>
+              <m:f>
+                <m:fPr>
+                  <m:ctrlPr>
+                    <w:del w:id="224" w:author="Abdo Nuur" w:date="2022-05-05T01:07:00Z">
+                      <w:rPr>
+                        <w:rFonts w:ascii="Cambria Math" w:hAnsi="Cambria Math"/>
+                        <w:i/>
+                        <w:color w:val="1F497D" w:themeColor="text2"/>
+                      </w:rPr>
+                    </w:del>
+                  </m:ctrlPr>
+                </m:fPr>
+                <m:num>
+                  <m:r>
+                    <w:del w:id="225" w:author="Abdo Nuur" w:date="2022-05-05T01:07:00Z">
+                      <w:rPr>
+                        <w:rFonts w:ascii="Cambria Math" w:hAnsi="Cambria Math"/>
+                        <w:color w:val="1F497D" w:themeColor="text2"/>
+                      </w:rPr>
+                      <m:t>ω</m:t>
+                    </w:del>
+                  </m:r>
+                </m:num>
+                <m:den>
+                  <m:r>
+                    <w:del w:id="226" w:author="Abdo Nuur" w:date="2022-05-05T01:07:00Z">
+                      <w:rPr>
+                        <w:rFonts w:ascii="Cambria Math" w:hAnsi="Cambria Math"/>
+                        <w:color w:val="1F497D" w:themeColor="text2"/>
+                      </w:rPr>
+                      <m:t>1+</m:t>
+                    </w:del>
+                  </m:r>
+                  <m:sSup>
+                    <m:sSupPr>
+                      <m:ctrlPr>
+                        <w:del w:id="227" w:author="Abdo Nuur" w:date="2022-05-05T01:07:00Z">
+                          <w:rPr>
+                            <w:rFonts w:ascii="Cambria Math" w:hAnsi="Cambria Math"/>
+                            <w:i/>
+                            <w:color w:val="1F497D" w:themeColor="text2"/>
+                          </w:rPr>
+                        </w:del>
                       </m:ctrlPr>
                     </m:sSupPr>
                     <m:e>
                       <m:r>
-                        <w:rPr>
-                          <w:rFonts w:ascii="Cambria Math" w:hAnsi="Cambria Math"/>
-                          <w:color w:val="1F497D" w:themeColor="text2"/>
-                        </w:rPr>
-                        <m:t>e</m:t>
+                        <w:del w:id="228" w:author="Abdo Nuur" w:date="2022-05-05T01:07:00Z">
+                          <w:rPr>
+                            <w:rFonts w:ascii="Cambria Math" w:hAnsi="Cambria Math"/>
+                            <w:color w:val="1F497D" w:themeColor="text2"/>
+                          </w:rPr>
+                          <m:t>e</m:t>
+                        </w:del>
                       </m:r>
                     </m:e>
                     <m:sup>
                       <m:r>
-                        <w:rPr>
-                          <w:rFonts w:ascii="Cambria Math" w:hAnsi="Cambria Math"/>
-                          <w:color w:val="1F497D" w:themeColor="text2"/>
-                        </w:rPr>
-                        <m:t>2020η</m:t>
+                        <w:del w:id="229" w:author="Abdo Nuur" w:date="2022-05-05T01:07:00Z">
+                          <w:rPr>
+                            <w:rFonts w:ascii="Cambria Math" w:hAnsi="Cambria Math"/>
+                            <w:color w:val="1F497D" w:themeColor="text2"/>
+                          </w:rPr>
+                          <m:t>2020η</m:t>
+                        </w:del>
                       </m:r>
                     </m:sup>
                   </m:sSup>
                   <m:r>
-                    <w:rPr>
-                      <w:rFonts w:ascii="Cambria Math" w:hAnsi="Cambria Math"/>
-                      <w:color w:val="1F497D" w:themeColor="text2"/>
-                    </w:rPr>
-                    <m:t>*</m:t>
+                    <w:del w:id="230" w:author="Abdo Nuur" w:date="2022-05-05T01:07:00Z">
+                      <w:rPr>
+                        <w:rFonts w:ascii="Cambria Math" w:hAnsi="Cambria Math"/>
+                        <w:color w:val="1F497D" w:themeColor="text2"/>
+                      </w:rPr>
+                      <m:t>*</m:t>
+                    </w:del>
                   </m:r>
                   <m:f>
                     <m:fPr>
                       <m:ctrlPr>
-                        <w:rPr>
-                          <w:rFonts w:ascii="Cambria Math" w:hAnsi="Cambria Math"/>
-                          <w:i/>
-                          <w:color w:val="1F497D" w:themeColor="text2"/>
-                        </w:rPr>
+                        <w:del w:id="231" w:author="Abdo Nuur" w:date="2022-05-05T01:07:00Z">
+                          <w:rPr>
+                            <w:rFonts w:ascii="Cambria Math" w:hAnsi="Cambria Math"/>
+                            <w:i/>
+                            <w:color w:val="1F497D" w:themeColor="text2"/>
+                          </w:rPr>
+                        </w:del>
                       </m:ctrlPr>
                     </m:fPr>
                     <m:num>
                       <m:r>
-                        <w:rPr>
-                          <w:rFonts w:ascii="Cambria Math" w:hAnsi="Cambria Math"/>
-                          <w:color w:val="1F497D" w:themeColor="text2"/>
-                        </w:rPr>
-                        <m:t>1</m:t>
+                        <w:del w:id="232" w:author="Abdo Nuur" w:date="2022-05-05T01:07:00Z">
+                          <w:rPr>
+                            <w:rFonts w:ascii="Cambria Math" w:hAnsi="Cambria Math"/>
+                            <w:color w:val="1F497D" w:themeColor="text2"/>
+                          </w:rPr>
+                          <m:t>1</m:t>
+                        </w:del>
                       </m:r>
                     </m:num>
                     <m:den>
                       <m:sSup>
                         <m:sSupPr>
                           <m:ctrlPr>
-                            <w:rPr>
-                              <w:rFonts w:ascii="Cambria Math" w:hAnsi="Cambria Math"/>
-                              <w:i/>
-                              <w:color w:val="1F497D" w:themeColor="text2"/>
-                            </w:rPr>
+                            <w:del w:id="233" w:author="Abdo Nuur" w:date="2022-05-05T01:07:00Z">
+                              <w:rPr>
+                                <w:rFonts w:ascii="Cambria Math" w:hAnsi="Cambria Math"/>
+                                <w:i/>
+                                <w:color w:val="1F497D" w:themeColor="text2"/>
+                              </w:rPr>
+                            </w:del>
                           </m:ctrlPr>
                         </m:sSupPr>
                         <m:e>
                           <m:r>
-                            <w:rPr>
-                              <w:rFonts w:ascii="Cambria Math" w:hAnsi="Cambria Math"/>
-                              <w:color w:val="1F497D" w:themeColor="text2"/>
-                            </w:rPr>
-                            <m:t>e</m:t>
+                            <w:del w:id="234" w:author="Abdo Nuur" w:date="2022-05-05T01:07:00Z">
+                              <w:rPr>
+                                <w:rFonts w:ascii="Cambria Math" w:hAnsi="Cambria Math"/>
+                                <w:color w:val="1F497D" w:themeColor="text2"/>
+                              </w:rPr>
+                              <m:t>e</m:t>
+                            </w:del>
                           </m:r>
                         </m:e>
                         <m:sup>
                           <m:r>
-                            <w:rPr>
-                              <w:rFonts w:ascii="Cambria Math" w:hAnsi="Cambria Math"/>
-                              <w:color w:val="1F497D" w:themeColor="text2"/>
-                            </w:rPr>
-                            <m:t>η</m:t>
+                            <w:del w:id="235" w:author="Abdo Nuur" w:date="2022-05-05T01:07:00Z">
+                              <w:rPr>
+                                <w:rFonts w:ascii="Cambria Math" w:hAnsi="Cambria Math"/>
+                                <w:color w:val="1F497D" w:themeColor="text2"/>
+                              </w:rPr>
+                              <m:t>η</m:t>
+                            </w:del>
                           </m:r>
                         </m:sup>
                       </m:sSup>
                     </m:den>
                   </m:f>
                   <m:r>
-                    <w:rPr>
-                      <w:rFonts w:ascii="Cambria Math" w:hAnsi="Cambria Math"/>
-                      <w:color w:val="1F497D" w:themeColor="text2"/>
-                    </w:rPr>
-                    <m:t>*</m:t>
+                    <w:del w:id="236" w:author="Abdo Nuur" w:date="2022-05-05T01:07:00Z">
+                      <w:rPr>
+                        <w:rFonts w:ascii="Cambria Math" w:hAnsi="Cambria Math"/>
+                        <w:color w:val="1F497D" w:themeColor="text2"/>
+                      </w:rPr>
+                      <m:t>*</m:t>
+                    </w:del>
                   </m:r>
                   <m:f>
                     <m:fPr>
                       <m:ctrlPr>
-                        <w:rPr>
-                          <w:rFonts w:ascii="Cambria Math" w:hAnsi="Cambria Math"/>
-                          <w:i/>
-                          <w:color w:val="1F497D" w:themeColor="text2"/>
-                        </w:rPr>
+                        <w:del w:id="237" w:author="Abdo Nuur" w:date="2022-05-05T01:07:00Z">
+                          <w:rPr>
+                            <w:rFonts w:ascii="Cambria Math" w:hAnsi="Cambria Math"/>
+                            <w:i/>
+                            <w:color w:val="1F497D" w:themeColor="text2"/>
+                          </w:rPr>
+                        </w:del>
                       </m:ctrlPr>
                     </m:fPr>
                     <m:num>
                       <m:r>
-                        <w:rPr>
-                          <w:rFonts w:ascii="Cambria Math" w:hAnsi="Cambria Math"/>
-                          <w:color w:val="1F497D" w:themeColor="text2"/>
-                        </w:rPr>
-                        <m:t>1</m:t>
+                        <w:del w:id="238" w:author="Abdo Nuur" w:date="2022-05-05T01:07:00Z">
+                          <w:rPr>
+                            <w:rFonts w:ascii="Cambria Math" w:hAnsi="Cambria Math"/>
+                            <w:color w:val="1F497D" w:themeColor="text2"/>
+                          </w:rPr>
+                          <m:t>1</m:t>
+                        </w:del>
                       </m:r>
                     </m:num>
                     <m:den>
                       <m:sSup>
                         <m:sSupPr>
                           <m:ctrlPr>
-                            <w:rPr>
-                              <w:rFonts w:ascii="Cambria Math" w:hAnsi="Cambria Math"/>
-                              <w:i/>
-                              <w:color w:val="1F497D" w:themeColor="text2"/>
-                            </w:rPr>
+                            <w:del w:id="239" w:author="Abdo Nuur" w:date="2022-05-05T01:07:00Z">
+                              <w:rPr>
+                                <w:rFonts w:ascii="Cambria Math" w:hAnsi="Cambria Math"/>
+                                <w:i/>
+                                <w:color w:val="1F497D" w:themeColor="text2"/>
+                              </w:rPr>
+                            </w:del>
                           </m:ctrlPr>
                         </m:sSupPr>
                         <m:e>
                           <m:r>
-                            <w:rPr>
-                              <w:rFonts w:ascii="Cambria Math" w:hAnsi="Cambria Math"/>
-                              <w:color w:val="1F497D" w:themeColor="text2"/>
-                            </w:rPr>
-                            <m:t>e</m:t>
+                            <w:del w:id="240" w:author="Abdo Nuur" w:date="2022-05-05T01:07:00Z">
+                              <w:rPr>
+                                <w:rFonts w:ascii="Cambria Math" w:hAnsi="Cambria Math"/>
+                                <w:color w:val="1F497D" w:themeColor="text2"/>
+                              </w:rPr>
+                              <m:t>e</m:t>
+                            </w:del>
                           </m:r>
                         </m:e>
                         <m:sup>
                           <m:r>
-                            <w:rPr>
-                              <w:rFonts w:ascii="Cambria Math" w:hAnsi="Cambria Math"/>
-                              <w:color w:val="1F497D" w:themeColor="text2"/>
-                            </w:rPr>
-                            <m:t>t</m:t>
+                            <w:del w:id="241" w:author="Abdo Nuur" w:date="2022-05-05T01:07:00Z">
+                              <w:rPr>
+                                <w:rFonts w:ascii="Cambria Math" w:hAnsi="Cambria Math"/>
+                                <w:color w:val="1F497D" w:themeColor="text2"/>
+                              </w:rPr>
+                              <m:t>t</m:t>
+                            </w:del>
                           </m:r>
                         </m:sup>
                       </m:sSup>
@@ -18751,105 +19215,136 @@
                 </m:num>
                 <m:den>
                   <m:r>
-                    <w:rPr>
-                      <w:rFonts w:ascii="Cambria Math" w:hAnsi="Cambria Math"/>
-                      <w:color w:val="1F497D" w:themeColor="text2"/>
-                    </w:rPr>
-                    <m:t>1+</m:t>
+                    <w:ins w:id="242" w:author="Abdo Nuur" w:date="2022-05-05T01:07:00Z">
+                      <w:rPr>
+                        <w:rFonts w:ascii="Cambria Math" w:hAnsi="Cambria Math"/>
+                        <w:color w:val="1F497D" w:themeColor="text2"/>
+                      </w:rPr>
+                      <m:t>1</m:t>
+                    </w:ins>
+                  </m:r>
+                  <m:r>
+                    <w:del w:id="243" w:author="Abdo Nuur" w:date="2022-05-05T01:07:00Z">
+                      <w:rPr>
+                        <w:rFonts w:ascii="Cambria Math" w:hAnsi="Cambria Math"/>
+                        <w:color w:val="1F497D" w:themeColor="text2"/>
+                      </w:rPr>
+                      <m:t>1+</m:t>
+                    </w:del>
                   </m:r>
                   <m:sSup>
                     <m:sSupPr>
                       <m:ctrlPr>
-                        <w:rPr>
-                          <w:rFonts w:ascii="Cambria Math" w:hAnsi="Cambria Math"/>
-                          <w:i/>
-                          <w:color w:val="1F497D" w:themeColor="text2"/>
-                        </w:rPr>
+                        <w:del w:id="244" w:author="Abdo Nuur" w:date="2022-05-05T01:07:00Z">
+                          <w:rPr>
+                            <w:rFonts w:ascii="Cambria Math" w:hAnsi="Cambria Math"/>
+                            <w:i/>
+                            <w:color w:val="1F497D" w:themeColor="text2"/>
+                          </w:rPr>
+                        </w:del>
                       </m:ctrlPr>
                     </m:sSupPr>
                     <m:e>
                       <m:r>
-                        <w:rPr>
-                          <w:rFonts w:ascii="Cambria Math" w:hAnsi="Cambria Math"/>
-                          <w:color w:val="1F497D" w:themeColor="text2"/>
-                        </w:rPr>
-                        <m:t>e</m:t>
+                        <w:del w:id="245" w:author="Abdo Nuur" w:date="2022-05-05T01:07:00Z">
+                          <w:rPr>
+                            <w:rFonts w:ascii="Cambria Math" w:hAnsi="Cambria Math"/>
+                            <w:color w:val="1F497D" w:themeColor="text2"/>
+                          </w:rPr>
+                          <m:t>e</m:t>
+                        </w:del>
                       </m:r>
                     </m:e>
                     <m:sup>
                       <m:r>
-                        <w:rPr>
-                          <w:rFonts w:ascii="Cambria Math" w:hAnsi="Cambria Math"/>
-                          <w:color w:val="1F497D" w:themeColor="text2"/>
-                        </w:rPr>
-                        <m:t>2020η</m:t>
+                        <w:del w:id="246" w:author="Abdo Nuur" w:date="2022-05-05T01:07:00Z">
+                          <w:rPr>
+                            <w:rFonts w:ascii="Cambria Math" w:hAnsi="Cambria Math"/>
+                            <w:color w:val="1F497D" w:themeColor="text2"/>
+                          </w:rPr>
+                          <m:t>2020η</m:t>
+                        </w:del>
                       </m:r>
                     </m:sup>
                   </m:sSup>
                   <m:r>
-                    <w:rPr>
-                      <w:rFonts w:ascii="Cambria Math" w:hAnsi="Cambria Math"/>
-                      <w:color w:val="1F497D" w:themeColor="text2"/>
-                    </w:rPr>
-                    <m:t>*</m:t>
+                    <w:del w:id="247" w:author="Abdo Nuur" w:date="2022-05-05T01:07:00Z">
+                      <w:rPr>
+                        <w:rFonts w:ascii="Cambria Math" w:hAnsi="Cambria Math"/>
+                        <w:color w:val="1F497D" w:themeColor="text2"/>
+                      </w:rPr>
+                      <m:t>*</m:t>
+                    </w:del>
                   </m:r>
                   <m:f>
                     <m:fPr>
                       <m:ctrlPr>
-                        <w:rPr>
-                          <w:rFonts w:ascii="Cambria Math" w:hAnsi="Cambria Math"/>
-                          <w:i/>
-                          <w:color w:val="1F497D" w:themeColor="text2"/>
-                        </w:rPr>
+                        <w:del w:id="248" w:author="Abdo Nuur" w:date="2022-05-05T01:07:00Z">
+                          <w:rPr>
+                            <w:rFonts w:ascii="Cambria Math" w:hAnsi="Cambria Math"/>
+                            <w:i/>
+                            <w:color w:val="1F497D" w:themeColor="text2"/>
+                          </w:rPr>
+                        </w:del>
                       </m:ctrlPr>
                     </m:fPr>
                     <m:num>
                       <m:r>
-                        <w:rPr>
-                          <w:rFonts w:ascii="Cambria Math" w:hAnsi="Cambria Math"/>
-                          <w:color w:val="1F497D" w:themeColor="text2"/>
-                        </w:rPr>
-                        <m:t>1</m:t>
+                        <w:del w:id="249" w:author="Abdo Nuur" w:date="2022-05-05T01:07:00Z">
+                          <w:rPr>
+                            <w:rFonts w:ascii="Cambria Math" w:hAnsi="Cambria Math"/>
+                            <w:color w:val="1F497D" w:themeColor="text2"/>
+                          </w:rPr>
+                          <m:t>1</m:t>
+                        </w:del>
                       </m:r>
                     </m:num>
                     <m:den>
                       <m:sSup>
                         <m:sSupPr>
                           <m:ctrlPr>
-                            <w:rPr>
-                              <w:rFonts w:ascii="Cambria Math" w:hAnsi="Cambria Math"/>
-                              <w:i/>
-                              <w:color w:val="1F497D" w:themeColor="text2"/>
-                            </w:rPr>
+                            <w:del w:id="250" w:author="Abdo Nuur" w:date="2022-05-05T01:07:00Z">
+                              <w:rPr>
+                                <w:rFonts w:ascii="Cambria Math" w:hAnsi="Cambria Math"/>
+                                <w:i/>
+                                <w:color w:val="1F497D" w:themeColor="text2"/>
+                              </w:rPr>
+                            </w:del>
                           </m:ctrlPr>
                         </m:sSupPr>
                         <m:e>
                           <m:r>
-                            <w:rPr>
-                              <w:rFonts w:ascii="Cambria Math" w:hAnsi="Cambria Math"/>
-                              <w:color w:val="1F497D" w:themeColor="text2"/>
-                            </w:rPr>
-                            <m:t>e</m:t>
+                            <w:del w:id="251" w:author="Abdo Nuur" w:date="2022-05-05T01:07:00Z">
+                              <w:rPr>
+                                <w:rFonts w:ascii="Cambria Math" w:hAnsi="Cambria Math"/>
+                                <w:color w:val="1F497D" w:themeColor="text2"/>
+                              </w:rPr>
+                              <m:t>e</m:t>
+                            </w:del>
                           </m:r>
                         </m:e>
                         <m:sup>
                           <m:r>
-                            <w:rPr>
-                              <w:rFonts w:ascii="Cambria Math" w:hAnsi="Cambria Math"/>
-                              <w:color w:val="1F497D" w:themeColor="text2"/>
-                            </w:rPr>
-                            <m:t>η</m:t>
+                            <w:del w:id="252" w:author="Abdo Nuur" w:date="2022-05-05T01:07:00Z">
+                              <w:rPr>
+                                <w:rFonts w:ascii="Cambria Math" w:hAnsi="Cambria Math"/>
+                                <w:color w:val="1F497D" w:themeColor="text2"/>
+                              </w:rPr>
+                              <m:t>η</m:t>
+                            </w:del>
                           </m:r>
                         </m:sup>
                       </m:sSup>
                     </m:den>
                   </m:f>
                   <m:r>
-                    <w:rPr>
-                      <w:rFonts w:ascii="Cambria Math" w:hAnsi="Cambria Math"/>
-                      <w:color w:val="1F497D" w:themeColor="text2"/>
-                    </w:rPr>
-                    <m:t>*0</m:t>
+                    <w:del w:id="253" w:author="Abdo Nuur" w:date="2022-05-05T01:07:00Z">
+                      <w:rPr>
+                        <w:rFonts w:ascii="Cambria Math" w:hAnsi="Cambria Math"/>
+                        <w:color w:val="1F497D" w:themeColor="text2"/>
+                      </w:rPr>
+                      <m:t>*0</m:t>
+                    </w:del>
                   </m:r>
                 </m:den>
               </m:f>
@@ -22342,7 +22837,7 @@
         </w:rPr>
         <w:t xml:space="preserve"> and explain the differences between each of the two CPV columns</w:t>
       </w:r>
-      <w:bookmarkStart w:id="162" w:name="_Ref444106857"/>
+      <w:bookmarkStart w:id="254" w:name="_Ref444106857"/>
       <w:r>
         <w:rPr>
           <w:color w:val="000000"/>
@@ -22588,7 +23083,7 @@
         </w:rPr>
       </w:pPr>
     </w:p>
-    <w:bookmarkEnd w:id="162"/>
+    <w:bookmarkEnd w:id="254"/>
     <w:p>
       <w:pPr>
         <w:numPr>
@@ -23471,7 +23966,7 @@
       </w:r>
     </w:p>
   </w:comment>
-  <w:comment w:id="155" w:author="Maximilian Grotz" w:date="2022-05-01T22:21:00Z" w:initials="MG">
+  <w:comment w:id="196" w:author="Maximilian Grotz" w:date="2022-05-01T22:21:00Z" w:initials="MG">
     <w:p>
       <w:pPr>
         <w:pStyle w:val="CommentText"/>
@@ -26106,6 +26601,9 @@
 <w15:people xmlns:wpc="http://schemas.microsoft.com/office/word/2010/wordprocessingCanvas" xmlns:cx="http://schemas.microsoft.com/office/drawing/2014/chartex" xmlns:cx1="http://schemas.microsoft.com/office/drawing/2015/9/8/chartex" xmlns:cx2="http://schemas.microsoft.com/office/drawing/2015/10/21/chartex" xmlns:cx3="http://schemas.microsoft.com/office/drawing/2016/5/9/chartex" xmlns:cx4="http://schemas.microsoft.com/office/drawing/2016/5/10/chartex" xmlns:cx5="http://schemas.microsoft.com/office/drawing/2016/5/11/chartex" xmlns:cx6="http://schemas.microsoft.com/office/drawing/2016/5/12/chartex" xmlns:cx7="http://schemas.microsoft.com/office/drawing/2016/5/13/chartex" xmlns:cx8="http://schemas.microsoft.com/office/drawing/2016/5/14/chartex" xmlns:mc="http://schemas.openxmlformats.org/markup-compatibility/2006" xmlns:aink="http://schemas.microsoft.com/office/drawing/2016/ink" xmlns:am3d="http://schemas.microsoft.com/office/drawing/2017/model3d" xmlns:o="urn:schemas-microsoft-com:office:office" xmlns:oel="http://schemas.microsoft.com/office/2019/extlst" xmlns:r="http://schemas.openxmlformats.org/officeDocument/2006/relationships" xmlns:m="http://schemas.openxmlformats.org/officeDocument/2006/math" xmlns:v="urn:schemas-microsoft-com:vml" xmlns:wp14="http://schemas.microsoft.com/office/word/2010/wordprocessingDrawing" xmlns:wp="http://schemas.openxmlformats.org/drawingml/2006/wordprocessingDrawing" xmlns:w10="urn:schemas-microsoft-com:office:word" xmlns:w="http://schemas.openxmlformats.org/wordprocessingml/2006/main" xmlns:w14="http://schemas.microsoft.com/office/word/2010/wordml" xmlns:w15="http://schemas.microsoft.com/office/word/2012/wordml" xmlns:w16cex="http://schemas.microsoft.com/office/word/2018/wordml/cex" xmlns:w16cid="http://schemas.microsoft.com/office/word/2016/wordml/cid" xmlns:w16="http://schemas.microsoft.com/office/word/2018/wordml" xmlns:w16sdtdh="http://schemas.microsoft.com/office/word/2020/wordml/sdtdatahash" xmlns:w16se="http://schemas.microsoft.com/office/word/2015/wordml/symex" xmlns:wpg="http://schemas.microsoft.com/office/word/2010/wordprocessingGroup" xmlns:wpi="http://schemas.microsoft.com/office/word/2010/wordprocessingInk" xmlns:wne="http://schemas.microsoft.com/office/word/2006/wordml" xmlns:wps="http://schemas.microsoft.com/office/word/2010/wordprocessingShape" mc:Ignorable="w14 w15 w16se w16cid w16 w16cex w16sdtdh wp14">
   <w15:person w15:author="Maximilian Grotz">
     <w15:presenceInfo w15:providerId="Windows Live" w15:userId="3821bd0aba69faef"/>
+  </w15:person>
+  <w15:person w15:author="Abdo Nuur">
+    <w15:presenceInfo w15:providerId="AD" w15:userId="S::a.m.i.nuur@tilburguniversity.edu::04c37963-bfd9-435b-8049-54560df5118e"/>
   </w15:person>
 </w15:people>
 </file>

</xml_diff>